<commit_message>
Data is structured as per Commenting Guidelines
</commit_message>
<xml_diff>
--- a/Document/API Basic Document/3_Web_Developement/Web Development.docx
+++ b/Document/API Basic Document/3_Web_Developement/Web Development.docx
@@ -1575,8 +1575,19 @@
           <w:sz w:val="24"/>
           <w:szCs w:val="24"/>
         </w:rPr>
-        <w:t>ASP .NET provides followed frameworks :</w:t>
-      </w:r>
+        <w:t xml:space="preserve">ASP .NET provides followed </w:t>
+      </w:r>
+      <w:proofErr w:type="gramStart"/>
+      <w:r>
+        <w:rPr>
+          <w:rFonts w:ascii="Cascadia Code" w:hAnsi="Cascadia Code" w:cs="Cascadia Code"/>
+          <w:color w:val="000000" w:themeColor="text1"/>
+          <w:sz w:val="24"/>
+          <w:szCs w:val="24"/>
+        </w:rPr>
+        <w:t>frameworks :</w:t>
+      </w:r>
+      <w:proofErr w:type="gramEnd"/>
     </w:p>
     <w:p>
       <w:pPr>
@@ -1926,8 +1937,19 @@
           <w:sz w:val="24"/>
           <w:szCs w:val="24"/>
         </w:rPr>
-        <w:t xml:space="preserve"> stands for ..</w:t>
-      </w:r>
+        <w:t xml:space="preserve"> stands for</w:t>
+      </w:r>
+      <w:proofErr w:type="gramStart"/>
+      <w:r>
+        <w:rPr>
+          <w:rFonts w:ascii="Cascadia Code" w:hAnsi="Cascadia Code" w:cs="Cascadia Code"/>
+          <w:color w:val="000000" w:themeColor="text1"/>
+          <w:sz w:val="24"/>
+          <w:szCs w:val="24"/>
+        </w:rPr>
+        <w:t xml:space="preserve"> ..</w:t>
+      </w:r>
+      <w:proofErr w:type="gramEnd"/>
     </w:p>
     <w:p>
       <w:pPr>
@@ -2353,8 +2375,19 @@
           <w:sz w:val="24"/>
           <w:szCs w:val="24"/>
         </w:rPr>
-        <w:t>HTTP consists following methods which are implemented in demo for Student API..</w:t>
-      </w:r>
+        <w:t xml:space="preserve">HTTP consists following methods which are implemented in demo for Student </w:t>
+      </w:r>
+      <w:proofErr w:type="gramStart"/>
+      <w:r>
+        <w:rPr>
+          <w:rFonts w:ascii="Cascadia Code" w:hAnsi="Cascadia Code" w:cs="Cascadia Code"/>
+          <w:color w:val="000000" w:themeColor="text1"/>
+          <w:sz w:val="24"/>
+          <w:szCs w:val="24"/>
+        </w:rPr>
+        <w:t>API..</w:t>
+      </w:r>
+      <w:proofErr w:type="gramEnd"/>
     </w:p>
     <w:p>
       <w:pPr>
@@ -2448,7 +2481,27 @@
           <w:sz w:val="24"/>
           <w:szCs w:val="24"/>
         </w:rPr>
-        <w:t xml:space="preserve">In the project, It is implemented for getting all objects as well as any particular object by specific id ( e.g. Aadhar Number, </w:t>
+        <w:t xml:space="preserve">In the project, It is implemented for getting all objects as well as any particular object by specific id </w:t>
+      </w:r>
+      <w:proofErr w:type="gramStart"/>
+      <w:r>
+        <w:rPr>
+          <w:rFonts w:ascii="Cascadia Code" w:hAnsi="Cascadia Code" w:cs="Cascadia Code"/>
+          <w:color w:val="000000" w:themeColor="text1"/>
+          <w:sz w:val="24"/>
+          <w:szCs w:val="24"/>
+        </w:rPr>
+        <w:t>( e.g.</w:t>
+      </w:r>
+      <w:proofErr w:type="gramEnd"/>
+      <w:r>
+        <w:rPr>
+          <w:rFonts w:ascii="Cascadia Code" w:hAnsi="Cascadia Code" w:cs="Cascadia Code"/>
+          <w:color w:val="000000" w:themeColor="text1"/>
+          <w:sz w:val="24"/>
+          <w:szCs w:val="24"/>
+        </w:rPr>
+        <w:t xml:space="preserve"> Aadhar Number, </w:t>
       </w:r>
       <w:proofErr w:type="spellStart"/>
       <w:r>
@@ -2729,7 +2782,27 @@
           <w:sz w:val="24"/>
           <w:szCs w:val="24"/>
         </w:rPr>
-        <w:t xml:space="preserve"> means we have to provide all details of the object, PUT method is not capable to make changes on specific fields, if we want to update only one field in record still we have to provide other all fields too.</w:t>
+        <w:t xml:space="preserve"> means we have to provide all details of the object, PUT method is not capable to make changes on specific fields, if we want to update only one field in record </w:t>
+      </w:r>
+      <w:proofErr w:type="gramStart"/>
+      <w:r>
+        <w:rPr>
+          <w:rFonts w:ascii="Cascadia Code" w:hAnsi="Cascadia Code" w:cs="Cascadia Code"/>
+          <w:color w:val="000000" w:themeColor="text1"/>
+          <w:sz w:val="24"/>
+          <w:szCs w:val="24"/>
+        </w:rPr>
+        <w:t>still</w:t>
+      </w:r>
+      <w:proofErr w:type="gramEnd"/>
+      <w:r>
+        <w:rPr>
+          <w:rFonts w:ascii="Cascadia Code" w:hAnsi="Cascadia Code" w:cs="Cascadia Code"/>
+          <w:color w:val="000000" w:themeColor="text1"/>
+          <w:sz w:val="24"/>
+          <w:szCs w:val="24"/>
+        </w:rPr>
+        <w:t xml:space="preserve"> we have to provide other all fields too.</w:t>
       </w:r>
     </w:p>
     <w:p>
@@ -3158,7 +3231,27 @@
           <w:sz w:val="24"/>
           <w:szCs w:val="24"/>
         </w:rPr>
-        <w:t xml:space="preserve">HTTP method uses different types of status codes for different business logic which are explained below : </w:t>
+        <w:t xml:space="preserve">HTTP method uses different types of status codes for different business logic which are explained </w:t>
+      </w:r>
+      <w:proofErr w:type="gramStart"/>
+      <w:r>
+        <w:rPr>
+          <w:rFonts w:ascii="Cascadia Code" w:hAnsi="Cascadia Code" w:cs="Cascadia Code"/>
+          <w:color w:val="000000" w:themeColor="text1"/>
+          <w:sz w:val="24"/>
+          <w:szCs w:val="24"/>
+        </w:rPr>
+        <w:t>below :</w:t>
+      </w:r>
+      <w:proofErr w:type="gramEnd"/>
+      <w:r>
+        <w:rPr>
+          <w:rFonts w:ascii="Cascadia Code" w:hAnsi="Cascadia Code" w:cs="Cascadia Code"/>
+          <w:color w:val="000000" w:themeColor="text1"/>
+          <w:sz w:val="24"/>
+          <w:szCs w:val="24"/>
+        </w:rPr>
+        <w:t xml:space="preserve"> </w:t>
       </w:r>
     </w:p>
     <w:p>
@@ -3280,7 +3373,27 @@
           <w:sz w:val="24"/>
           <w:szCs w:val="24"/>
         </w:rPr>
-        <w:t>Successful, It means request is successful.</w:t>
+        <w:t xml:space="preserve">Successful, </w:t>
+      </w:r>
+      <w:proofErr w:type="gramStart"/>
+      <w:r>
+        <w:rPr>
+          <w:rFonts w:ascii="Cascadia Code" w:hAnsi="Cascadia Code" w:cs="Cascadia Code"/>
+          <w:color w:val="000000" w:themeColor="text1"/>
+          <w:sz w:val="24"/>
+          <w:szCs w:val="24"/>
+        </w:rPr>
+        <w:t>It</w:t>
+      </w:r>
+      <w:proofErr w:type="gramEnd"/>
+      <w:r>
+        <w:rPr>
+          <w:rFonts w:ascii="Cascadia Code" w:hAnsi="Cascadia Code" w:cs="Cascadia Code"/>
+          <w:color w:val="000000" w:themeColor="text1"/>
+          <w:sz w:val="24"/>
+          <w:szCs w:val="24"/>
+        </w:rPr>
+        <w:t xml:space="preserve"> means request is successful.</w:t>
       </w:r>
     </w:p>
     <w:p>
@@ -3512,16 +3625,36 @@
           <w:sz w:val="24"/>
           <w:szCs w:val="24"/>
         </w:rPr>
-        <w:t>401 – Unauthorized (</w:t>
-      </w:r>
-      <w:r>
-        <w:rPr>
-          <w:rFonts w:ascii="Cascadia Code" w:hAnsi="Cascadia Code" w:cs="Cascadia Code"/>
-          <w:color w:val="000000" w:themeColor="text1"/>
-          <w:sz w:val="24"/>
-          <w:szCs w:val="24"/>
-        </w:rPr>
-        <w:t xml:space="preserve"> Invalid authentication </w:t>
+        <w:t xml:space="preserve">401 – Unauthorized </w:t>
+      </w:r>
+      <w:proofErr w:type="gramStart"/>
+      <w:r>
+        <w:rPr>
+          <w:rFonts w:ascii="Cascadia Code" w:hAnsi="Cascadia Code" w:cs="Cascadia Code"/>
+          <w:color w:val="000000" w:themeColor="text1"/>
+          <w:sz w:val="24"/>
+          <w:szCs w:val="24"/>
+        </w:rPr>
+        <w:t>(</w:t>
+      </w:r>
+      <w:r>
+        <w:rPr>
+          <w:rFonts w:ascii="Cascadia Code" w:hAnsi="Cascadia Code" w:cs="Cascadia Code"/>
+          <w:color w:val="000000" w:themeColor="text1"/>
+          <w:sz w:val="24"/>
+          <w:szCs w:val="24"/>
+        </w:rPr>
+        <w:t xml:space="preserve"> Invalid</w:t>
+      </w:r>
+      <w:proofErr w:type="gramEnd"/>
+      <w:r>
+        <w:rPr>
+          <w:rFonts w:ascii="Cascadia Code" w:hAnsi="Cascadia Code" w:cs="Cascadia Code"/>
+          <w:color w:val="000000" w:themeColor="text1"/>
+          <w:sz w:val="24"/>
+          <w:szCs w:val="24"/>
+        </w:rPr>
+        <w:t xml:space="preserve"> authentication </w:t>
       </w:r>
       <w:r>
         <w:rPr>
@@ -3814,16 +3947,36 @@
           <w:sz w:val="24"/>
           <w:szCs w:val="24"/>
         </w:rPr>
-        <w:t xml:space="preserve"> from the different  </w:t>
-      </w:r>
-      <w:r>
-        <w:rPr>
-          <w:rFonts w:ascii="Cascadia Code" w:hAnsi="Cascadia Code" w:cs="Cascadia Code"/>
-          <w:color w:val="000000" w:themeColor="text1"/>
-          <w:sz w:val="24"/>
-          <w:szCs w:val="24"/>
-        </w:rPr>
-        <w:t>origin, here origin means same host &amp; same port as well as same protocol, if only path differs then it is same origin.</w:t>
+        <w:t xml:space="preserve"> from the </w:t>
+      </w:r>
+      <w:proofErr w:type="gramStart"/>
+      <w:r>
+        <w:rPr>
+          <w:rFonts w:ascii="Cascadia Code" w:hAnsi="Cascadia Code" w:cs="Cascadia Code"/>
+          <w:color w:val="000000" w:themeColor="text1"/>
+          <w:sz w:val="24"/>
+          <w:szCs w:val="24"/>
+        </w:rPr>
+        <w:t xml:space="preserve">different  </w:t>
+      </w:r>
+      <w:r>
+        <w:rPr>
+          <w:rFonts w:ascii="Cascadia Code" w:hAnsi="Cascadia Code" w:cs="Cascadia Code"/>
+          <w:color w:val="000000" w:themeColor="text1"/>
+          <w:sz w:val="24"/>
+          <w:szCs w:val="24"/>
+        </w:rPr>
+        <w:t>origin</w:t>
+      </w:r>
+      <w:proofErr w:type="gramEnd"/>
+      <w:r>
+        <w:rPr>
+          <w:rFonts w:ascii="Cascadia Code" w:hAnsi="Cascadia Code" w:cs="Cascadia Code"/>
+          <w:color w:val="000000" w:themeColor="text1"/>
+          <w:sz w:val="24"/>
+          <w:szCs w:val="24"/>
+        </w:rPr>
+        <w:t>, here origin means same host &amp; same port as well as same protocol, if only path differs then it is same origin.</w:t>
       </w:r>
     </w:p>
     <w:p>
@@ -4051,7 +4204,27 @@
           <w:sz w:val="24"/>
           <w:szCs w:val="24"/>
         </w:rPr>
-        <w:t>First Parameter   : Allows requests from any origin</w:t>
+        <w:t xml:space="preserve">First Parameter </w:t>
+      </w:r>
+      <w:proofErr w:type="gramStart"/>
+      <w:r>
+        <w:rPr>
+          <w:rFonts w:ascii="Cascadia Mono" w:hAnsi="Cascadia Mono" w:cs="Cascadia Mono"/>
+          <w:kern w:val="0"/>
+          <w:sz w:val="24"/>
+          <w:szCs w:val="24"/>
+        </w:rPr>
+        <w:t xml:space="preserve">  :</w:t>
+      </w:r>
+      <w:proofErr w:type="gramEnd"/>
+      <w:r>
+        <w:rPr>
+          <w:rFonts w:ascii="Cascadia Mono" w:hAnsi="Cascadia Mono" w:cs="Cascadia Mono"/>
+          <w:kern w:val="0"/>
+          <w:sz w:val="24"/>
+          <w:szCs w:val="24"/>
+        </w:rPr>
+        <w:t xml:space="preserve"> Allows requests from any origin</w:t>
       </w:r>
     </w:p>
     <w:p>
@@ -4079,7 +4252,27 @@
           <w:sz w:val="24"/>
           <w:szCs w:val="24"/>
         </w:rPr>
-        <w:t>Second Parameter  : Allows all HTTP Methods ( GET, POST, PUT , DELETE, etc.)</w:t>
+        <w:t xml:space="preserve">Second </w:t>
+      </w:r>
+      <w:proofErr w:type="gramStart"/>
+      <w:r>
+        <w:rPr>
+          <w:rFonts w:ascii="Cascadia Mono" w:hAnsi="Cascadia Mono" w:cs="Cascadia Mono"/>
+          <w:kern w:val="0"/>
+          <w:sz w:val="24"/>
+          <w:szCs w:val="24"/>
+        </w:rPr>
+        <w:t>Parameter  :</w:t>
+      </w:r>
+      <w:proofErr w:type="gramEnd"/>
+      <w:r>
+        <w:rPr>
+          <w:rFonts w:ascii="Cascadia Mono" w:hAnsi="Cascadia Mono" w:cs="Cascadia Mono"/>
+          <w:kern w:val="0"/>
+          <w:sz w:val="24"/>
+          <w:szCs w:val="24"/>
+        </w:rPr>
+        <w:t xml:space="preserve"> Allows all HTTP Methods ( GET, POST, PUT , DELETE, etc.)</w:t>
       </w:r>
     </w:p>
     <w:p>
@@ -4107,7 +4300,27 @@
           <w:sz w:val="24"/>
           <w:szCs w:val="24"/>
         </w:rPr>
-        <w:t xml:space="preserve">Third Parameter   : </w:t>
+        <w:t xml:space="preserve">Third Parameter </w:t>
+      </w:r>
+      <w:proofErr w:type="gramStart"/>
+      <w:r>
+        <w:rPr>
+          <w:rFonts w:ascii="Cascadia Mono" w:hAnsi="Cascadia Mono" w:cs="Cascadia Mono"/>
+          <w:kern w:val="0"/>
+          <w:sz w:val="24"/>
+          <w:szCs w:val="24"/>
+        </w:rPr>
+        <w:t xml:space="preserve">  :</w:t>
+      </w:r>
+      <w:proofErr w:type="gramEnd"/>
+      <w:r>
+        <w:rPr>
+          <w:rFonts w:ascii="Cascadia Mono" w:hAnsi="Cascadia Mono" w:cs="Cascadia Mono"/>
+          <w:kern w:val="0"/>
+          <w:sz w:val="24"/>
+          <w:szCs w:val="24"/>
+        </w:rPr>
+        <w:t xml:space="preserve"> </w:t>
       </w:r>
       <w:proofErr w:type="spellStart"/>
       <w:r>
@@ -4187,6 +4400,7 @@
         <w:t xml:space="preserve"> = new </w:t>
       </w:r>
       <w:proofErr w:type="spellStart"/>
+      <w:proofErr w:type="gramStart"/>
       <w:r>
         <w:rPr>
           <w:rFonts w:ascii="Cascadia Mono" w:hAnsi="Cascadia Mono" w:cs="Cascadia Mono"/>
@@ -4204,29 +4418,29 @@
           <w:sz w:val="24"/>
           <w:szCs w:val="24"/>
         </w:rPr>
-        <w:t>("*", "*", "*");</w:t>
-      </w:r>
-    </w:p>
-    <w:p>
-      <w:pPr>
-        <w:jc w:val="both"/>
+        <w:t>(</w:t>
+      </w:r>
+      <w:proofErr w:type="gramEnd"/>
+      <w:r>
         <w:rPr>
           <w:rFonts w:ascii="Cascadia Mono" w:hAnsi="Cascadia Mono" w:cs="Cascadia Mono"/>
           <w:kern w:val="0"/>
           <w:sz w:val="24"/>
           <w:szCs w:val="24"/>
         </w:rPr>
-      </w:pPr>
-      <w:r>
+        <w:t>"*", "*", "*");</w:t>
+      </w:r>
+    </w:p>
+    <w:p>
+      <w:pPr>
+        <w:jc w:val="both"/>
         <w:rPr>
           <w:rFonts w:ascii="Cascadia Mono" w:hAnsi="Cascadia Mono" w:cs="Cascadia Mono"/>
           <w:kern w:val="0"/>
           <w:sz w:val="24"/>
           <w:szCs w:val="24"/>
         </w:rPr>
-        <w:t xml:space="preserve">            </w:t>
-      </w:r>
-      <w:proofErr w:type="spellStart"/>
+      </w:pPr>
       <w:r>
         <w:rPr>
           <w:rFonts w:ascii="Cascadia Mono" w:hAnsi="Cascadia Mono" w:cs="Cascadia Mono"/>
@@ -4234,9 +4448,21 @@
           <w:sz w:val="24"/>
           <w:szCs w:val="24"/>
         </w:rPr>
+        <w:t xml:space="preserve">            </w:t>
+      </w:r>
+      <w:proofErr w:type="spellStart"/>
+      <w:proofErr w:type="gramStart"/>
+      <w:r>
+        <w:rPr>
+          <w:rFonts w:ascii="Cascadia Mono" w:hAnsi="Cascadia Mono" w:cs="Cascadia Mono"/>
+          <w:kern w:val="0"/>
+          <w:sz w:val="24"/>
+          <w:szCs w:val="24"/>
+        </w:rPr>
         <w:t>config.EnableCors</w:t>
       </w:r>
       <w:proofErr w:type="spellEnd"/>
+      <w:proofErr w:type="gramEnd"/>
       <w:r>
         <w:rPr>
           <w:rFonts w:ascii="Cascadia Mono" w:hAnsi="Cascadia Mono" w:cs="Cascadia Mono"/>
@@ -4480,6 +4706,7 @@
           <w:szCs w:val="24"/>
         </w:rPr>
       </w:pPr>
+      <w:proofErr w:type="gramStart"/>
       <w:r>
         <w:rPr>
           <w:rFonts w:ascii="Cascadia Mono" w:hAnsi="Cascadia Mono" w:cs="Cascadia Mono"/>
@@ -4487,7 +4714,17 @@
           <w:sz w:val="24"/>
           <w:szCs w:val="24"/>
         </w:rPr>
-        <w:t xml:space="preserve">Demo : </w:t>
+        <w:t>Demo :</w:t>
+      </w:r>
+      <w:proofErr w:type="gramEnd"/>
+      <w:r>
+        <w:rPr>
+          <w:rFonts w:ascii="Cascadia Mono" w:hAnsi="Cascadia Mono" w:cs="Cascadia Mono"/>
+          <w:kern w:val="0"/>
+          <w:sz w:val="24"/>
+          <w:szCs w:val="24"/>
+        </w:rPr>
+        <w:t xml:space="preserve"> </w:t>
       </w:r>
       <w:proofErr w:type="spellStart"/>
       <w:r>
@@ -4731,7 +4968,25 @@
           <w:sz w:val="24"/>
           <w:szCs w:val="24"/>
         </w:rPr>
-        <w:t xml:space="preserve">Mostly all unsolved exception in ASP.NET shows 500 – Internal Sever Error, still if we want to add Exception Handling in ASP .NET web API can be done by several following methods : </w:t>
+        <w:t xml:space="preserve">Mostly all unsolved exception in ASP.NET shows 500 – Internal Sever Error, still if we want to add Exception Handling in ASP .NET web API can be done by several following </w:t>
+      </w:r>
+      <w:proofErr w:type="gramStart"/>
+      <w:r>
+        <w:rPr>
+          <w:rFonts w:ascii="Cascadia Code" w:hAnsi="Cascadia Code" w:cs="Cascadia Code"/>
+          <w:sz w:val="24"/>
+          <w:szCs w:val="24"/>
+        </w:rPr>
+        <w:t>methods :</w:t>
+      </w:r>
+      <w:proofErr w:type="gramEnd"/>
+      <w:r>
+        <w:rPr>
+          <w:rFonts w:ascii="Cascadia Code" w:hAnsi="Cascadia Code" w:cs="Cascadia Code"/>
+          <w:sz w:val="24"/>
+          <w:szCs w:val="24"/>
+        </w:rPr>
+        <w:t xml:space="preserve"> </w:t>
       </w:r>
     </w:p>
     <w:p>
@@ -4822,6 +5077,7 @@
         <w:t xml:space="preserve"> = new </w:t>
       </w:r>
       <w:proofErr w:type="spellStart"/>
+      <w:proofErr w:type="gramStart"/>
       <w:r>
         <w:rPr>
           <w:rFonts w:ascii="Cascadia Code" w:hAnsi="Cascadia Code" w:cs="Cascadia Code"/>
@@ -4842,6 +5098,7 @@
         <w:t>(</w:t>
       </w:r>
       <w:proofErr w:type="spellStart"/>
+      <w:proofErr w:type="gramEnd"/>
       <w:r>
         <w:rPr>
           <w:rFonts w:ascii="Cascadia Code" w:hAnsi="Cascadia Code" w:cs="Cascadia Code"/>
@@ -4903,6 +5160,7 @@
         <w:t xml:space="preserve">Content = new </w:t>
       </w:r>
       <w:proofErr w:type="spellStart"/>
+      <w:proofErr w:type="gramStart"/>
       <w:r>
         <w:rPr>
           <w:rFonts w:ascii="Cascadia Code" w:hAnsi="Cascadia Code" w:cs="Cascadia Code"/>
@@ -4923,6 +5181,7 @@
         <w:t>(</w:t>
       </w:r>
       <w:proofErr w:type="spellStart"/>
+      <w:proofErr w:type="gramEnd"/>
       <w:r>
         <w:rPr>
           <w:rFonts w:ascii="Cascadia Code" w:hAnsi="Cascadia Code" w:cs="Cascadia Code"/>
@@ -5106,25 +5365,53 @@
           <w:sz w:val="24"/>
           <w:szCs w:val="24"/>
         </w:rPr>
-        <w:t>Exception filter is a approach of customized exception in ASP .NET we API. Suppose we want specific exception on specific condition, this exception is used.</w:t>
-      </w:r>
-    </w:p>
-    <w:p>
-      <w:pPr>
-        <w:jc w:val="both"/>
-        <w:rPr>
-          <w:rFonts w:ascii="Cascadia Code" w:hAnsi="Cascadia Code" w:cs="Cascadia Code"/>
-          <w:sz w:val="24"/>
-          <w:szCs w:val="24"/>
-        </w:rPr>
-      </w:pPr>
-      <w:r>
-        <w:rPr>
-          <w:rFonts w:ascii="Cascadia Code" w:hAnsi="Cascadia Code" w:cs="Cascadia Code"/>
-          <w:sz w:val="24"/>
-          <w:szCs w:val="24"/>
-        </w:rPr>
-        <w:t xml:space="preserve">e.g. Method implementation is pending then we can add our own </w:t>
+        <w:t xml:space="preserve">Exception filter is </w:t>
+      </w:r>
+      <w:proofErr w:type="gramStart"/>
+      <w:r>
+        <w:rPr>
+          <w:rFonts w:ascii="Cascadia Code" w:hAnsi="Cascadia Code" w:cs="Cascadia Code"/>
+          <w:sz w:val="24"/>
+          <w:szCs w:val="24"/>
+        </w:rPr>
+        <w:t>a</w:t>
+      </w:r>
+      <w:proofErr w:type="gramEnd"/>
+      <w:r>
+        <w:rPr>
+          <w:rFonts w:ascii="Cascadia Code" w:hAnsi="Cascadia Code" w:cs="Cascadia Code"/>
+          <w:sz w:val="24"/>
+          <w:szCs w:val="24"/>
+        </w:rPr>
+        <w:t xml:space="preserve"> approach of customized exception in ASP .NET we API. Suppose we want specific exception on specific condition, this exception is used.</w:t>
+      </w:r>
+    </w:p>
+    <w:p>
+      <w:pPr>
+        <w:jc w:val="both"/>
+        <w:rPr>
+          <w:rFonts w:ascii="Cascadia Code" w:hAnsi="Cascadia Code" w:cs="Cascadia Code"/>
+          <w:sz w:val="24"/>
+          <w:szCs w:val="24"/>
+        </w:rPr>
+      </w:pPr>
+      <w:proofErr w:type="gramStart"/>
+      <w:r>
+        <w:rPr>
+          <w:rFonts w:ascii="Cascadia Code" w:hAnsi="Cascadia Code" w:cs="Cascadia Code"/>
+          <w:sz w:val="24"/>
+          <w:szCs w:val="24"/>
+        </w:rPr>
+        <w:t>e.g.</w:t>
+      </w:r>
+      <w:proofErr w:type="gramEnd"/>
+      <w:r>
+        <w:rPr>
+          <w:rFonts w:ascii="Cascadia Code" w:hAnsi="Cascadia Code" w:cs="Cascadia Code"/>
+          <w:sz w:val="24"/>
+          <w:szCs w:val="24"/>
+        </w:rPr>
+        <w:t xml:space="preserve"> Method implementation is pending then we can add our own </w:t>
       </w:r>
       <w:proofErr w:type="spellStart"/>
       <w:r>
@@ -5297,6 +5584,7 @@
         <w:t xml:space="preserve"> &amp; override the method </w:t>
       </w:r>
       <w:proofErr w:type="spellStart"/>
+      <w:proofErr w:type="gramStart"/>
       <w:r>
         <w:rPr>
           <w:rFonts w:ascii="Cascadia Code" w:hAnsi="Cascadia Code" w:cs="Cascadia Code"/>
@@ -5312,7 +5600,16 @@
           <w:sz w:val="24"/>
           <w:szCs w:val="24"/>
         </w:rPr>
-        <w:t xml:space="preserve">() by adding details such as </w:t>
+        <w:t>(</w:t>
+      </w:r>
+      <w:proofErr w:type="gramEnd"/>
+      <w:r>
+        <w:rPr>
+          <w:rFonts w:ascii="Cascadia Code" w:hAnsi="Cascadia Code" w:cs="Cascadia Code"/>
+          <w:sz w:val="24"/>
+          <w:szCs w:val="24"/>
+        </w:rPr>
+        <w:t xml:space="preserve">) by adding details such as </w:t>
       </w:r>
       <w:proofErr w:type="spellStart"/>
       <w:r>
@@ -5582,6 +5879,7 @@
         <w:t xml:space="preserve">($"There is no student in the database with the </w:t>
       </w:r>
       <w:proofErr w:type="spellStart"/>
+      <w:proofErr w:type="gramStart"/>
       <w:r>
         <w:rPr>
           <w:rFonts w:ascii="Cascadia Mono" w:hAnsi="Cascadia Mono" w:cs="Cascadia Mono"/>
@@ -5601,7 +5899,18 @@
           <w:sz w:val="14"/>
           <w:szCs w:val="14"/>
         </w:rPr>
-        <w:t xml:space="preserve"> : {</w:t>
+        <w:t xml:space="preserve"> :</w:t>
+      </w:r>
+      <w:proofErr w:type="gramEnd"/>
+      <w:r>
+        <w:rPr>
+          <w:rFonts w:ascii="Cascadia Mono" w:hAnsi="Cascadia Mono" w:cs="Cascadia Mono"/>
+          <w:color w:val="FF0000"/>
+          <w:kern w:val="0"/>
+          <w:sz w:val="14"/>
+          <w:szCs w:val="14"/>
+        </w:rPr>
+        <w:t xml:space="preserve"> {</w:t>
       </w:r>
       <w:proofErr w:type="spellStart"/>
       <w:r>
@@ -5766,7 +6075,25 @@
           <w:sz w:val="24"/>
           <w:szCs w:val="24"/>
         </w:rPr>
-        <w:t xml:space="preserve">JWT token is used to improve the time complexity of the client -server  transactions. When user is authenticated once, JWT Token is generated &amp; provided to client then after client sends the request with the token and if token is valid then server does not go for </w:t>
+        <w:t>JWT token is used to improve the time complexity of the client -</w:t>
+      </w:r>
+      <w:proofErr w:type="gramStart"/>
+      <w:r>
+        <w:rPr>
+          <w:rFonts w:ascii="Cascadia Code" w:hAnsi="Cascadia Code" w:cs="Cascadia Code"/>
+          <w:sz w:val="24"/>
+          <w:szCs w:val="24"/>
+        </w:rPr>
+        <w:t>server  transactions</w:t>
+      </w:r>
+      <w:proofErr w:type="gramEnd"/>
+      <w:r>
+        <w:rPr>
+          <w:rFonts w:ascii="Cascadia Code" w:hAnsi="Cascadia Code" w:cs="Cascadia Code"/>
+          <w:sz w:val="24"/>
+          <w:szCs w:val="24"/>
+        </w:rPr>
+        <w:t xml:space="preserve">. When user is authenticated once, JWT Token is generated &amp; provided to client then after client sends the request with the token and if token is valid then server does not go for </w:t>
       </w:r>
       <w:proofErr w:type="spellStart"/>
       <w:r>
@@ -5784,116 +6111,189 @@
           <w:sz w:val="24"/>
           <w:szCs w:val="24"/>
         </w:rPr>
-        <w:t xml:space="preserve"> and password again .  </w:t>
-      </w:r>
-    </w:p>
-    <w:p>
-      <w:pPr>
-        <w:jc w:val="both"/>
-        <w:rPr>
-          <w:rFonts w:ascii="Cascadia Code" w:hAnsi="Cascadia Code" w:cs="Cascadia Code"/>
-          <w:sz w:val="24"/>
-          <w:szCs w:val="24"/>
-        </w:rPr>
-      </w:pPr>
-    </w:p>
-    <w:p>
-      <w:pPr>
-        <w:pStyle w:val="ListParagraph"/>
-        <w:numPr>
-          <w:ilvl w:val="0"/>
-          <w:numId w:val="7"/>
-        </w:numPr>
-        <w:jc w:val="both"/>
-        <w:rPr>
-          <w:rFonts w:ascii="Cascadia Code" w:hAnsi="Cascadia Code" w:cs="Cascadia Code"/>
-          <w:sz w:val="24"/>
-          <w:szCs w:val="24"/>
-        </w:rPr>
-      </w:pPr>
-      <w:r>
-        <w:rPr>
-          <w:rFonts w:ascii="Cascadia Code" w:hAnsi="Cascadia Code" w:cs="Cascadia Code"/>
-          <w:sz w:val="24"/>
-          <w:szCs w:val="24"/>
-        </w:rPr>
-        <w:t xml:space="preserve">Install </w:t>
+        <w:t xml:space="preserve"> and password </w:t>
+      </w:r>
+      <w:proofErr w:type="gramStart"/>
+      <w:r>
+        <w:rPr>
+          <w:rFonts w:ascii="Cascadia Code" w:hAnsi="Cascadia Code" w:cs="Cascadia Code"/>
+          <w:sz w:val="24"/>
+          <w:szCs w:val="24"/>
+        </w:rPr>
+        <w:t>again .</w:t>
+      </w:r>
+      <w:proofErr w:type="gramEnd"/>
+      <w:r>
+        <w:rPr>
+          <w:rFonts w:ascii="Cascadia Code" w:hAnsi="Cascadia Code" w:cs="Cascadia Code"/>
+          <w:sz w:val="24"/>
+          <w:szCs w:val="24"/>
+        </w:rPr>
+        <w:t xml:space="preserve">  </w:t>
+      </w:r>
+    </w:p>
+    <w:p>
+      <w:pPr>
+        <w:jc w:val="both"/>
+        <w:rPr>
+          <w:rFonts w:ascii="Cascadia Code" w:hAnsi="Cascadia Code" w:cs="Cascadia Code"/>
+          <w:sz w:val="24"/>
+          <w:szCs w:val="24"/>
+        </w:rPr>
+      </w:pPr>
+    </w:p>
+    <w:p>
+      <w:pPr>
+        <w:spacing w:after="0" w:line="240" w:lineRule="auto"/>
+        <w:rPr>
+          <w:rFonts w:ascii="Ubuntu Mono" w:eastAsia="Times New Roman" w:hAnsi="Ubuntu Mono" w:cs="Times New Roman"/>
+          <w:color w:val="FFFFFF"/>
+          <w:kern w:val="0"/>
+          <w:sz w:val="21"/>
+          <w:szCs w:val="21"/>
+          <w:shd w:val="clear" w:color="auto" w:fill="000000"/>
+          <w:lang w:eastAsia="en-IN"/>
+          <w14:ligatures w14:val="none"/>
+        </w:rPr>
+      </w:pPr>
+      <w:r>
+        <w:rPr>
+          <w:rFonts w:ascii="Ubuntu Mono" w:eastAsia="Times New Roman" w:hAnsi="Ubuntu Mono" w:cs="Times New Roman"/>
+          <w:color w:val="FFFFFF"/>
+          <w:kern w:val="0"/>
+          <w:sz w:val="21"/>
+          <w:szCs w:val="21"/>
+          <w:shd w:val="clear" w:color="auto" w:fill="000000"/>
+          <w:lang w:eastAsia="en-IN"/>
+          <w14:ligatures w14:val="none"/>
+        </w:rPr>
+        <w:t xml:space="preserve">Install-Package </w:t>
       </w:r>
       <w:proofErr w:type="spellStart"/>
-      <w:r>
-        <w:rPr>
-          <w:rFonts w:ascii="Cascadia Code" w:hAnsi="Cascadia Code" w:cs="Cascadia Code"/>
-          <w:sz w:val="24"/>
-          <w:szCs w:val="24"/>
-        </w:rPr>
-        <w:t>Owin.Host.SystemWeb</w:t>
+      <w:proofErr w:type="gramStart"/>
+      <w:r>
+        <w:rPr>
+          <w:rFonts w:ascii="Ubuntu Mono" w:eastAsia="Times New Roman" w:hAnsi="Ubuntu Mono" w:cs="Times New Roman"/>
+          <w:color w:val="FFFFFF"/>
+          <w:kern w:val="0"/>
+          <w:sz w:val="21"/>
+          <w:szCs w:val="21"/>
+          <w:shd w:val="clear" w:color="auto" w:fill="000000"/>
+          <w:lang w:eastAsia="en-IN"/>
+          <w14:ligatures w14:val="none"/>
+        </w:rPr>
+        <w:t>Microsoft.Owin.Security.OAuth</w:t>
       </w:r>
       <w:proofErr w:type="spellEnd"/>
-    </w:p>
-    <w:p>
-      <w:pPr>
-        <w:pStyle w:val="ListParagraph"/>
-        <w:numPr>
-          <w:ilvl w:val="0"/>
-          <w:numId w:val="7"/>
-        </w:numPr>
-        <w:jc w:val="both"/>
-        <w:rPr>
-          <w:rFonts w:ascii="Cascadia Code" w:hAnsi="Cascadia Code" w:cs="Cascadia Code"/>
-          <w:sz w:val="24"/>
-          <w:szCs w:val="24"/>
-        </w:rPr>
-      </w:pPr>
-      <w:r>
-        <w:rPr>
-          <w:rFonts w:ascii="Cascadia Code" w:hAnsi="Cascadia Code" w:cs="Cascadia Code"/>
-          <w:sz w:val="24"/>
-          <w:szCs w:val="24"/>
-        </w:rPr>
-        <w:t xml:space="preserve">Install </w:t>
+      <w:proofErr w:type="gramEnd"/>
+    </w:p>
+    <w:p>
+      <w:pPr>
+        <w:spacing w:after="0" w:line="240" w:lineRule="auto"/>
+        <w:rPr>
+          <w:rFonts w:ascii="Ubuntu Mono" w:eastAsia="Times New Roman" w:hAnsi="Ubuntu Mono" w:cs="Times New Roman"/>
+          <w:color w:val="FFFFFF"/>
+          <w:kern w:val="0"/>
+          <w:sz w:val="21"/>
+          <w:szCs w:val="21"/>
+          <w:shd w:val="clear" w:color="auto" w:fill="000000"/>
+          <w:lang w:eastAsia="en-IN"/>
+          <w14:ligatures w14:val="none"/>
+        </w:rPr>
+      </w:pPr>
+      <w:r>
+        <w:rPr>
+          <w:rFonts w:ascii="Ubuntu Mono" w:eastAsia="Times New Roman" w:hAnsi="Ubuntu Mono" w:cs="Times New Roman"/>
+          <w:color w:val="FFFFFF"/>
+          <w:kern w:val="0"/>
+          <w:sz w:val="21"/>
+          <w:szCs w:val="21"/>
+          <w:shd w:val="clear" w:color="auto" w:fill="000000"/>
+          <w:lang w:eastAsia="en-IN"/>
+          <w14:ligatures w14:val="none"/>
+        </w:rPr>
+        <w:t xml:space="preserve">Install-Package </w:t>
       </w:r>
       <w:proofErr w:type="spellStart"/>
-      <w:r>
-        <w:rPr>
-          <w:rFonts w:ascii="Cascadia Code" w:hAnsi="Cascadia Code" w:cs="Cascadia Code"/>
-          <w:sz w:val="24"/>
-          <w:szCs w:val="24"/>
-        </w:rPr>
-        <w:t>Owin.</w:t>
-      </w:r>
-      <w:r>
-        <w:rPr>
-          <w:rFonts w:ascii="Cascadia Code" w:hAnsi="Cascadia Code" w:cs="Cascadia Code"/>
-          <w:sz w:val="24"/>
-          <w:szCs w:val="24"/>
-        </w:rPr>
-        <w:t>Security</w:t>
-      </w:r>
-      <w:r>
-        <w:rPr>
-          <w:rFonts w:ascii="Cascadia Code" w:hAnsi="Cascadia Code" w:cs="Cascadia Code"/>
-          <w:sz w:val="24"/>
-          <w:szCs w:val="24"/>
-        </w:rPr>
-        <w:t>.</w:t>
-      </w:r>
-      <w:r>
-        <w:rPr>
-          <w:rFonts w:ascii="Cascadia Code" w:hAnsi="Cascadia Code" w:cs="Cascadia Code"/>
-          <w:sz w:val="24"/>
-          <w:szCs w:val="24"/>
-        </w:rPr>
-        <w:t>WebAuth</w:t>
+      <w:proofErr w:type="gramStart"/>
+      <w:r>
+        <w:rPr>
+          <w:rFonts w:ascii="Ubuntu Mono" w:eastAsia="Times New Roman" w:hAnsi="Ubuntu Mono" w:cs="Times New Roman"/>
+          <w:color w:val="FFFFFF"/>
+          <w:kern w:val="0"/>
+          <w:sz w:val="21"/>
+          <w:szCs w:val="21"/>
+          <w:shd w:val="clear" w:color="auto" w:fill="000000"/>
+          <w:lang w:eastAsia="en-IN"/>
+          <w14:ligatures w14:val="none"/>
+        </w:rPr>
+        <w:t>Microsoft.Owin.Cors</w:t>
       </w:r>
       <w:proofErr w:type="spellEnd"/>
-    </w:p>
-    <w:p>
-      <w:pPr>
-        <w:pStyle w:val="ListParagraph"/>
-        <w:numPr>
-          <w:ilvl w:val="0"/>
-          <w:numId w:val="7"/>
-        </w:numPr>
+      <w:proofErr w:type="gramEnd"/>
+    </w:p>
+    <w:p>
+      <w:pPr>
+        <w:jc w:val="both"/>
+        <w:rPr>
+          <w:rFonts w:ascii="Ubuntu Mono" w:eastAsia="Times New Roman" w:hAnsi="Ubuntu Mono" w:cs="Times New Roman"/>
+          <w:color w:val="FFFFFF"/>
+          <w:kern w:val="0"/>
+          <w:sz w:val="21"/>
+          <w:szCs w:val="21"/>
+          <w:shd w:val="clear" w:color="auto" w:fill="000000"/>
+          <w:lang w:eastAsia="en-IN"/>
+          <w14:ligatures w14:val="none"/>
+        </w:rPr>
+      </w:pPr>
+      <w:r>
+        <w:rPr>
+          <w:rFonts w:ascii="Ubuntu Mono" w:eastAsia="Times New Roman" w:hAnsi="Ubuntu Mono" w:cs="Times New Roman"/>
+          <w:color w:val="FFFFFF"/>
+          <w:kern w:val="0"/>
+          <w:sz w:val="21"/>
+          <w:szCs w:val="21"/>
+          <w:shd w:val="clear" w:color="auto" w:fill="000000"/>
+          <w:lang w:eastAsia="en-IN"/>
+          <w14:ligatures w14:val="none"/>
+        </w:rPr>
+        <w:t xml:space="preserve">Install-Package </w:t>
+      </w:r>
+      <w:proofErr w:type="spellStart"/>
+      <w:proofErr w:type="gramStart"/>
+      <w:r>
+        <w:rPr>
+          <w:rFonts w:ascii="Ubuntu Mono" w:eastAsia="Times New Roman" w:hAnsi="Ubuntu Mono" w:cs="Times New Roman"/>
+          <w:color w:val="FFFFFF"/>
+          <w:kern w:val="0"/>
+          <w:sz w:val="21"/>
+          <w:szCs w:val="21"/>
+          <w:shd w:val="clear" w:color="auto" w:fill="000000"/>
+          <w:lang w:eastAsia="en-IN"/>
+          <w14:ligatures w14:val="none"/>
+        </w:rPr>
+        <w:t>System.IdentityModel.Tokens.Jwt</w:t>
+      </w:r>
+      <w:proofErr w:type="spellEnd"/>
+      <w:proofErr w:type="gramEnd"/>
+    </w:p>
+    <w:p>
+      <w:pPr>
+        <w:jc w:val="both"/>
+        <w:rPr>
+          <w:rFonts w:ascii="Ubuntu Mono" w:eastAsia="Times New Roman" w:hAnsi="Ubuntu Mono" w:cs="Times New Roman"/>
+          <w:color w:val="FFFFFF"/>
+          <w:kern w:val="0"/>
+          <w:sz w:val="21"/>
+          <w:szCs w:val="21"/>
+          <w:shd w:val="clear" w:color="auto" w:fill="000000"/>
+          <w:lang w:eastAsia="en-IN"/>
+          <w14:ligatures w14:val="none"/>
+        </w:rPr>
+      </w:pPr>
+    </w:p>
+    <w:p>
+      <w:pPr>
         <w:jc w:val="both"/>
         <w:rPr>
           <w:rFonts w:ascii="Cascadia Code" w:hAnsi="Cascadia Code" w:cs="Cascadia Code"/>

</xml_diff>

<commit_message>
Data Structured as per commenting Guideline upto Versioning
</commit_message>
<xml_diff>
--- a/Document/API Basic Document/3_Web_Developement/Web Development.docx
+++ b/Document/API Basic Document/3_Web_Developement/Web Development.docx
@@ -1698,47 +1698,7 @@
           <w:sz w:val="24"/>
           <w:szCs w:val="24"/>
         </w:rPr>
-        <w:t xml:space="preserve">It combines the code of html, </w:t>
-      </w:r>
-      <w:proofErr w:type="spellStart"/>
-      <w:r>
-        <w:rPr>
-          <w:rFonts w:ascii="Cascadia Code" w:hAnsi="Cascadia Code" w:cs="Cascadia Code"/>
-          <w:color w:val="000000" w:themeColor="text1"/>
-          <w:sz w:val="24"/>
-          <w:szCs w:val="24"/>
-        </w:rPr>
-        <w:t>css</w:t>
-      </w:r>
-      <w:proofErr w:type="spellEnd"/>
-      <w:r>
-        <w:rPr>
-          <w:rFonts w:ascii="Cascadia Code" w:hAnsi="Cascadia Code" w:cs="Cascadia Code"/>
-          <w:color w:val="000000" w:themeColor="text1"/>
-          <w:sz w:val="24"/>
-          <w:szCs w:val="24"/>
-        </w:rPr>
-        <w:t xml:space="preserve">, </w:t>
-      </w:r>
-      <w:proofErr w:type="spellStart"/>
-      <w:r>
-        <w:rPr>
-          <w:rFonts w:ascii="Cascadia Code" w:hAnsi="Cascadia Code" w:cs="Cascadia Code"/>
-          <w:color w:val="000000" w:themeColor="text1"/>
-          <w:sz w:val="24"/>
-          <w:szCs w:val="24"/>
-        </w:rPr>
-        <w:t>javascript</w:t>
-      </w:r>
-      <w:proofErr w:type="spellEnd"/>
-      <w:r>
-        <w:rPr>
-          <w:rFonts w:ascii="Cascadia Code" w:hAnsi="Cascadia Code" w:cs="Cascadia Code"/>
-          <w:color w:val="000000" w:themeColor="text1"/>
-          <w:sz w:val="24"/>
-          <w:szCs w:val="24"/>
-        </w:rPr>
-        <w:t xml:space="preserve"> &amp; server code in c#. </w:t>
+        <w:t xml:space="preserve">It combines the code of html, css, javascript &amp; server code in c#. </w:t>
       </w:r>
       <w:r>
         <w:rPr>
@@ -1846,87 +1806,7 @@
           <w:sz w:val="24"/>
           <w:szCs w:val="24"/>
         </w:rPr>
-        <w:t xml:space="preserve">It is a .NET framework which provides facility of html, </w:t>
-      </w:r>
-      <w:proofErr w:type="spellStart"/>
-      <w:r>
-        <w:rPr>
-          <w:rFonts w:ascii="Cascadia Code" w:hAnsi="Cascadia Code" w:cs="Cascadia Code"/>
-          <w:color w:val="000000" w:themeColor="text1"/>
-          <w:sz w:val="24"/>
-          <w:szCs w:val="24"/>
-        </w:rPr>
-        <w:t>css</w:t>
-      </w:r>
-      <w:proofErr w:type="spellEnd"/>
-      <w:r>
-        <w:rPr>
-          <w:rFonts w:ascii="Cascadia Code" w:hAnsi="Cascadia Code" w:cs="Cascadia Code"/>
-          <w:color w:val="000000" w:themeColor="text1"/>
-          <w:sz w:val="24"/>
-          <w:szCs w:val="24"/>
-        </w:rPr>
-        <w:t xml:space="preserve">, </w:t>
-      </w:r>
-      <w:proofErr w:type="spellStart"/>
-      <w:r>
-        <w:rPr>
-          <w:rFonts w:ascii="Cascadia Code" w:hAnsi="Cascadia Code" w:cs="Cascadia Code"/>
-          <w:color w:val="000000" w:themeColor="text1"/>
-          <w:sz w:val="24"/>
-          <w:szCs w:val="24"/>
-        </w:rPr>
-        <w:t>javascript</w:t>
-      </w:r>
-      <w:proofErr w:type="spellEnd"/>
-      <w:r>
-        <w:rPr>
-          <w:rFonts w:ascii="Cascadia Code" w:hAnsi="Cascadia Code" w:cs="Cascadia Code"/>
-          <w:color w:val="000000" w:themeColor="text1"/>
-          <w:sz w:val="24"/>
-          <w:szCs w:val="24"/>
-        </w:rPr>
-        <w:t xml:space="preserve"> with </w:t>
-      </w:r>
-      <w:proofErr w:type="spellStart"/>
-      <w:r>
-        <w:rPr>
-          <w:rFonts w:ascii="Cascadia Code" w:hAnsi="Cascadia Code" w:cs="Cascadia Code"/>
-          <w:color w:val="000000" w:themeColor="text1"/>
-          <w:sz w:val="24"/>
-          <w:szCs w:val="24"/>
-        </w:rPr>
-        <w:t>mvc</w:t>
-      </w:r>
-      <w:proofErr w:type="spellEnd"/>
-      <w:r>
-        <w:rPr>
-          <w:rFonts w:ascii="Cascadia Code" w:hAnsi="Cascadia Code" w:cs="Cascadia Code"/>
-          <w:color w:val="000000" w:themeColor="text1"/>
-          <w:sz w:val="24"/>
-          <w:szCs w:val="24"/>
-        </w:rPr>
-        <w:t xml:space="preserve"> architecture, where </w:t>
-      </w:r>
-      <w:proofErr w:type="spellStart"/>
-      <w:r>
-        <w:rPr>
-          <w:rFonts w:ascii="Cascadia Code" w:hAnsi="Cascadia Code" w:cs="Cascadia Code"/>
-          <w:color w:val="000000" w:themeColor="text1"/>
-          <w:sz w:val="24"/>
-          <w:szCs w:val="24"/>
-        </w:rPr>
-        <w:t>mvc</w:t>
-      </w:r>
-      <w:proofErr w:type="spellEnd"/>
-      <w:r>
-        <w:rPr>
-          <w:rFonts w:ascii="Cascadia Code" w:hAnsi="Cascadia Code" w:cs="Cascadia Code"/>
-          <w:color w:val="000000" w:themeColor="text1"/>
-          <w:sz w:val="24"/>
-          <w:szCs w:val="24"/>
-        </w:rPr>
-        <w:t xml:space="preserve"> stands for ..</w:t>
+        <w:t>It is a .NET framework which provides facility of html, css, javascript with mvc architecture, where mvc stands for ..</w:t>
       </w:r>
     </w:p>
     <w:p>
@@ -2448,27 +2328,7 @@
           <w:sz w:val="24"/>
           <w:szCs w:val="24"/>
         </w:rPr>
-        <w:t xml:space="preserve">In the project, It is implemented for getting all objects as well as any particular object by specific id ( e.g. Aadhar Number, </w:t>
-      </w:r>
-      <w:proofErr w:type="spellStart"/>
-      <w:r>
-        <w:rPr>
-          <w:rFonts w:ascii="Cascadia Code" w:hAnsi="Cascadia Code" w:cs="Cascadia Code"/>
-          <w:color w:val="000000" w:themeColor="text1"/>
-          <w:sz w:val="24"/>
-          <w:szCs w:val="24"/>
-        </w:rPr>
-        <w:t>Enrollment</w:t>
-      </w:r>
-      <w:proofErr w:type="spellEnd"/>
-      <w:r>
-        <w:rPr>
-          <w:rFonts w:ascii="Cascadia Code" w:hAnsi="Cascadia Code" w:cs="Cascadia Code"/>
-          <w:color w:val="000000" w:themeColor="text1"/>
-          <w:sz w:val="24"/>
-          <w:szCs w:val="24"/>
-        </w:rPr>
-        <w:t xml:space="preserve"> ID, etc .)</w:t>
+        <w:t>In the project, It is implemented for getting all objects as well as any particular object by specific id ( e.g. Aadhar Number, Enrollment ID, etc .)</w:t>
       </w:r>
     </w:p>
     <w:p>
@@ -2619,47 +2479,7 @@
           <w:sz w:val="24"/>
           <w:szCs w:val="24"/>
         </w:rPr>
-        <w:t xml:space="preserve">Put method is used for the </w:t>
-      </w:r>
-      <w:proofErr w:type="spellStart"/>
-      <w:r>
-        <w:rPr>
-          <w:rFonts w:ascii="Cascadia Code" w:hAnsi="Cascadia Code" w:cs="Cascadia Code"/>
-          <w:color w:val="000000" w:themeColor="text1"/>
-          <w:sz w:val="24"/>
-          <w:szCs w:val="24"/>
-        </w:rPr>
-        <w:t>updation</w:t>
-      </w:r>
-      <w:proofErr w:type="spellEnd"/>
-      <w:r>
-        <w:rPr>
-          <w:rFonts w:ascii="Cascadia Code" w:hAnsi="Cascadia Code" w:cs="Cascadia Code"/>
-          <w:color w:val="000000" w:themeColor="text1"/>
-          <w:sz w:val="24"/>
-          <w:szCs w:val="24"/>
-        </w:rPr>
-        <w:t xml:space="preserve"> within the </w:t>
-      </w:r>
-      <w:proofErr w:type="spellStart"/>
-      <w:r>
-        <w:rPr>
-          <w:rFonts w:ascii="Cascadia Code" w:hAnsi="Cascadia Code" w:cs="Cascadia Code"/>
-          <w:color w:val="000000" w:themeColor="text1"/>
-          <w:sz w:val="24"/>
-          <w:szCs w:val="24"/>
-        </w:rPr>
-        <w:t>dtabase</w:t>
-      </w:r>
-      <w:proofErr w:type="spellEnd"/>
-      <w:r>
-        <w:rPr>
-          <w:rFonts w:ascii="Cascadia Code" w:hAnsi="Cascadia Code" w:cs="Cascadia Code"/>
-          <w:color w:val="000000" w:themeColor="text1"/>
-          <w:sz w:val="24"/>
-          <w:szCs w:val="24"/>
-        </w:rPr>
-        <w:t>.</w:t>
+        <w:t>Put method is used for the updation within the dtabase.</w:t>
       </w:r>
     </w:p>
     <w:p>
@@ -2709,27 +2529,7 @@
           <w:sz w:val="24"/>
           <w:szCs w:val="24"/>
         </w:rPr>
-        <w:t xml:space="preserve">Here, </w:t>
-      </w:r>
-      <w:proofErr w:type="spellStart"/>
-      <w:r>
-        <w:rPr>
-          <w:rFonts w:ascii="Cascadia Code" w:hAnsi="Cascadia Code" w:cs="Cascadia Code"/>
-          <w:color w:val="000000" w:themeColor="text1"/>
-          <w:sz w:val="24"/>
-          <w:szCs w:val="24"/>
-        </w:rPr>
-        <w:t>updation</w:t>
-      </w:r>
-      <w:proofErr w:type="spellEnd"/>
-      <w:r>
-        <w:rPr>
-          <w:rFonts w:ascii="Cascadia Code" w:hAnsi="Cascadia Code" w:cs="Cascadia Code"/>
-          <w:color w:val="000000" w:themeColor="text1"/>
-          <w:sz w:val="24"/>
-          <w:szCs w:val="24"/>
-        </w:rPr>
-        <w:t xml:space="preserve"> means we have to provide all details of the object, PUT method is not capable to make changes on specific fields, if we want to update only one field in record still we have to provide other all fields too.</w:t>
+        <w:t>Here, updation means we have to provide all details of the object, PUT method is not capable to make changes on specific fields, if we want to update only one field in record still we have to provide other all fields too.</w:t>
       </w:r>
     </w:p>
     <w:p>
@@ -2932,47 +2732,7 @@
           <w:sz w:val="24"/>
           <w:szCs w:val="24"/>
         </w:rPr>
-        <w:t xml:space="preserve"> method is used for the </w:t>
-      </w:r>
-      <w:proofErr w:type="spellStart"/>
-      <w:r>
-        <w:rPr>
-          <w:rFonts w:ascii="Cascadia Code" w:hAnsi="Cascadia Code" w:cs="Cascadia Code"/>
-          <w:color w:val="000000" w:themeColor="text1"/>
-          <w:sz w:val="24"/>
-          <w:szCs w:val="24"/>
-        </w:rPr>
-        <w:t>updation</w:t>
-      </w:r>
-      <w:proofErr w:type="spellEnd"/>
-      <w:r>
-        <w:rPr>
-          <w:rFonts w:ascii="Cascadia Code" w:hAnsi="Cascadia Code" w:cs="Cascadia Code"/>
-          <w:color w:val="000000" w:themeColor="text1"/>
-          <w:sz w:val="24"/>
-          <w:szCs w:val="24"/>
-        </w:rPr>
-        <w:t xml:space="preserve"> within the </w:t>
-      </w:r>
-      <w:proofErr w:type="spellStart"/>
-      <w:r>
-        <w:rPr>
-          <w:rFonts w:ascii="Cascadia Code" w:hAnsi="Cascadia Code" w:cs="Cascadia Code"/>
-          <w:color w:val="000000" w:themeColor="text1"/>
-          <w:sz w:val="24"/>
-          <w:szCs w:val="24"/>
-        </w:rPr>
-        <w:t>dtabase</w:t>
-      </w:r>
-      <w:proofErr w:type="spellEnd"/>
-      <w:r>
-        <w:rPr>
-          <w:rFonts w:ascii="Cascadia Code" w:hAnsi="Cascadia Code" w:cs="Cascadia Code"/>
-          <w:color w:val="000000" w:themeColor="text1"/>
-          <w:sz w:val="24"/>
-          <w:szCs w:val="24"/>
-        </w:rPr>
-        <w:t>.</w:t>
+        <w:t xml:space="preserve"> method is used for the updation within the dtabase.</w:t>
       </w:r>
     </w:p>
     <w:p>
@@ -3040,27 +2800,7 @@
           <w:sz w:val="24"/>
           <w:szCs w:val="24"/>
         </w:rPr>
-        <w:t xml:space="preserve">Here, </w:t>
-      </w:r>
-      <w:proofErr w:type="spellStart"/>
-      <w:r>
-        <w:rPr>
-          <w:rFonts w:ascii="Cascadia Code" w:hAnsi="Cascadia Code" w:cs="Cascadia Code"/>
-          <w:color w:val="000000" w:themeColor="text1"/>
-          <w:sz w:val="24"/>
-          <w:szCs w:val="24"/>
-        </w:rPr>
-        <w:t>updation</w:t>
-      </w:r>
-      <w:proofErr w:type="spellEnd"/>
-      <w:r>
-        <w:rPr>
-          <w:rFonts w:ascii="Cascadia Code" w:hAnsi="Cascadia Code" w:cs="Cascadia Code"/>
-          <w:color w:val="000000" w:themeColor="text1"/>
-          <w:sz w:val="24"/>
-          <w:szCs w:val="24"/>
-        </w:rPr>
-        <w:t xml:space="preserve"> means we have to provide </w:t>
+        <w:t xml:space="preserve">Here, updation means we have to provide </w:t>
       </w:r>
       <w:r>
         <w:rPr>
@@ -3794,27 +3534,7 @@
           <w:sz w:val="24"/>
           <w:szCs w:val="24"/>
         </w:rPr>
-        <w:t xml:space="preserve">“Cross Origin Resource Sharing” – CORS is a HTTP protocol which allows web applications to access their </w:t>
-      </w:r>
-      <w:proofErr w:type="spellStart"/>
-      <w:r>
-        <w:rPr>
-          <w:rFonts w:ascii="Cascadia Code" w:hAnsi="Cascadia Code" w:cs="Cascadia Code"/>
-          <w:color w:val="000000" w:themeColor="text1"/>
-          <w:sz w:val="24"/>
-          <w:szCs w:val="24"/>
-        </w:rPr>
-        <w:t>rosources</w:t>
-      </w:r>
-      <w:proofErr w:type="spellEnd"/>
-      <w:r>
-        <w:rPr>
-          <w:rFonts w:ascii="Cascadia Code" w:hAnsi="Cascadia Code" w:cs="Cascadia Code"/>
-          <w:color w:val="000000" w:themeColor="text1"/>
-          <w:sz w:val="24"/>
-          <w:szCs w:val="24"/>
-        </w:rPr>
-        <w:t xml:space="preserve"> from the different  </w:t>
+        <w:t xml:space="preserve">“Cross Origin Resource Sharing” – CORS is a HTTP protocol which allows web applications to access their rosources from the different  </w:t>
       </w:r>
       <w:r>
         <w:rPr>
@@ -3885,27 +3605,7 @@
           <w:sz w:val="24"/>
           <w:szCs w:val="24"/>
         </w:rPr>
-        <w:t xml:space="preserve">Example of </w:t>
-      </w:r>
-      <w:proofErr w:type="spellStart"/>
-      <w:r>
-        <w:rPr>
-          <w:rFonts w:ascii="Cascadia Code" w:hAnsi="Cascadia Code" w:cs="Cascadia Code"/>
-          <w:color w:val="000000" w:themeColor="text1"/>
-          <w:sz w:val="24"/>
-          <w:szCs w:val="24"/>
-        </w:rPr>
-        <w:t>urls</w:t>
-      </w:r>
-      <w:proofErr w:type="spellEnd"/>
-      <w:r>
-        <w:rPr>
-          <w:rFonts w:ascii="Cascadia Code" w:hAnsi="Cascadia Code" w:cs="Cascadia Code"/>
-          <w:color w:val="000000" w:themeColor="text1"/>
-          <w:sz w:val="24"/>
-          <w:szCs w:val="24"/>
-        </w:rPr>
-        <w:t xml:space="preserve"> from different origin.</w:t>
+        <w:t>Example of urls from different origin.</w:t>
       </w:r>
     </w:p>
     <w:p>
@@ -4107,27 +3807,7 @@
           <w:sz w:val="24"/>
           <w:szCs w:val="24"/>
         </w:rPr>
-        <w:t xml:space="preserve">Third Parameter   : </w:t>
-      </w:r>
-      <w:proofErr w:type="spellStart"/>
-      <w:r>
-        <w:rPr>
-          <w:rFonts w:ascii="Cascadia Mono" w:hAnsi="Cascadia Mono" w:cs="Cascadia Mono"/>
-          <w:kern w:val="0"/>
-          <w:sz w:val="24"/>
-          <w:szCs w:val="24"/>
-        </w:rPr>
-        <w:t>ALlowed</w:t>
-      </w:r>
-      <w:proofErr w:type="spellEnd"/>
-      <w:r>
-        <w:rPr>
-          <w:rFonts w:ascii="Cascadia Mono" w:hAnsi="Cascadia Mono" w:cs="Cascadia Mono"/>
-          <w:kern w:val="0"/>
-          <w:sz w:val="24"/>
-          <w:szCs w:val="24"/>
-        </w:rPr>
-        <w:t xml:space="preserve"> Headers</w:t>
+        <w:t>Third Parameter   : ALlowed Headers</w:t>
       </w:r>
     </w:p>
     <w:p>
@@ -4164,107 +3844,27 @@
           <w:sz w:val="24"/>
           <w:szCs w:val="24"/>
         </w:rPr>
-        <w:t xml:space="preserve">            var </w:t>
-      </w:r>
-      <w:proofErr w:type="spellStart"/>
-      <w:r>
-        <w:rPr>
-          <w:rFonts w:ascii="Cascadia Mono" w:hAnsi="Cascadia Mono" w:cs="Cascadia Mono"/>
-          <w:kern w:val="0"/>
-          <w:sz w:val="24"/>
-          <w:szCs w:val="24"/>
-        </w:rPr>
-        <w:t>cors</w:t>
-      </w:r>
-      <w:proofErr w:type="spellEnd"/>
-      <w:r>
-        <w:rPr>
-          <w:rFonts w:ascii="Cascadia Mono" w:hAnsi="Cascadia Mono" w:cs="Cascadia Mono"/>
-          <w:kern w:val="0"/>
-          <w:sz w:val="24"/>
-          <w:szCs w:val="24"/>
-        </w:rPr>
-        <w:t xml:space="preserve"> = new </w:t>
-      </w:r>
-      <w:proofErr w:type="spellStart"/>
-      <w:r>
-        <w:rPr>
-          <w:rFonts w:ascii="Cascadia Mono" w:hAnsi="Cascadia Mono" w:cs="Cascadia Mono"/>
-          <w:kern w:val="0"/>
-          <w:sz w:val="24"/>
-          <w:szCs w:val="24"/>
-        </w:rPr>
-        <w:t>EnableCorsAttribute</w:t>
-      </w:r>
-      <w:proofErr w:type="spellEnd"/>
-      <w:r>
-        <w:rPr>
-          <w:rFonts w:ascii="Cascadia Mono" w:hAnsi="Cascadia Mono" w:cs="Cascadia Mono"/>
-          <w:kern w:val="0"/>
-          <w:sz w:val="24"/>
-          <w:szCs w:val="24"/>
-        </w:rPr>
-        <w:t>("*", "*", "*");</w:t>
-      </w:r>
-    </w:p>
-    <w:p>
-      <w:pPr>
-        <w:jc w:val="both"/>
-        <w:rPr>
-          <w:rFonts w:ascii="Cascadia Mono" w:hAnsi="Cascadia Mono" w:cs="Cascadia Mono"/>
-          <w:kern w:val="0"/>
-          <w:sz w:val="24"/>
-          <w:szCs w:val="24"/>
-        </w:rPr>
-      </w:pPr>
-      <w:r>
-        <w:rPr>
-          <w:rFonts w:ascii="Cascadia Mono" w:hAnsi="Cascadia Mono" w:cs="Cascadia Mono"/>
-          <w:kern w:val="0"/>
-          <w:sz w:val="24"/>
-          <w:szCs w:val="24"/>
-        </w:rPr>
-        <w:t xml:space="preserve">            </w:t>
-      </w:r>
-      <w:proofErr w:type="spellStart"/>
-      <w:r>
-        <w:rPr>
-          <w:rFonts w:ascii="Cascadia Mono" w:hAnsi="Cascadia Mono" w:cs="Cascadia Mono"/>
-          <w:kern w:val="0"/>
-          <w:sz w:val="24"/>
-          <w:szCs w:val="24"/>
-        </w:rPr>
-        <w:t>config.EnableCors</w:t>
-      </w:r>
-      <w:proofErr w:type="spellEnd"/>
-      <w:r>
-        <w:rPr>
-          <w:rFonts w:ascii="Cascadia Mono" w:hAnsi="Cascadia Mono" w:cs="Cascadia Mono"/>
-          <w:kern w:val="0"/>
-          <w:sz w:val="24"/>
-          <w:szCs w:val="24"/>
-        </w:rPr>
-        <w:t>(</w:t>
-      </w:r>
-      <w:proofErr w:type="spellStart"/>
-      <w:r>
-        <w:rPr>
-          <w:rFonts w:ascii="Cascadia Mono" w:hAnsi="Cascadia Mono" w:cs="Cascadia Mono"/>
-          <w:kern w:val="0"/>
-          <w:sz w:val="24"/>
-          <w:szCs w:val="24"/>
-        </w:rPr>
-        <w:t>cors</w:t>
-      </w:r>
-      <w:proofErr w:type="spellEnd"/>
-      <w:r>
-        <w:rPr>
-          <w:rFonts w:ascii="Cascadia Mono" w:hAnsi="Cascadia Mono" w:cs="Cascadia Mono"/>
-          <w:kern w:val="0"/>
-          <w:sz w:val="24"/>
-          <w:szCs w:val="24"/>
-        </w:rPr>
-        <w:t>);</w:t>
+        <w:t xml:space="preserve">            var cors = new EnableCorsAttribute("*", "*", "*");</w:t>
+      </w:r>
+    </w:p>
+    <w:p>
+      <w:pPr>
+        <w:jc w:val="both"/>
+        <w:rPr>
+          <w:rFonts w:ascii="Cascadia Mono" w:hAnsi="Cascadia Mono" w:cs="Cascadia Mono"/>
+          <w:kern w:val="0"/>
+          <w:sz w:val="24"/>
+          <w:szCs w:val="24"/>
+        </w:rPr>
+      </w:pPr>
+      <w:r>
+        <w:rPr>
+          <w:rFonts w:ascii="Cascadia Mono" w:hAnsi="Cascadia Mono" w:cs="Cascadia Mono"/>
+          <w:kern w:val="0"/>
+          <w:sz w:val="24"/>
+          <w:szCs w:val="24"/>
+        </w:rPr>
+        <w:t xml:space="preserve">            config.EnableCors(cors);</w:t>
       </w:r>
     </w:p>
     <w:p>
@@ -4315,27 +3915,7 @@
           <w:sz w:val="24"/>
           <w:szCs w:val="24"/>
         </w:rPr>
-        <w:t xml:space="preserve">Authentication is all about knowing identity of the user. Suppose Sachin Tendulkar is trying to access the web </w:t>
-      </w:r>
-      <w:proofErr w:type="spellStart"/>
-      <w:r>
-        <w:rPr>
-          <w:rFonts w:ascii="Cascadia Mono" w:hAnsi="Cascadia Mono" w:cs="Cascadia Mono"/>
-          <w:kern w:val="0"/>
-          <w:sz w:val="24"/>
-          <w:szCs w:val="24"/>
-        </w:rPr>
-        <w:t>api</w:t>
-      </w:r>
-      <w:proofErr w:type="spellEnd"/>
-      <w:r>
-        <w:rPr>
-          <w:rFonts w:ascii="Cascadia Mono" w:hAnsi="Cascadia Mono" w:cs="Cascadia Mono"/>
-          <w:kern w:val="0"/>
-          <w:sz w:val="24"/>
-          <w:szCs w:val="24"/>
-        </w:rPr>
-        <w:t>.</w:t>
+        <w:t>Authentication is all about knowing identity of the user. Suppose Sachin Tendulkar is trying to access the web api.</w:t>
       </w:r>
     </w:p>
     <w:p>
@@ -4436,78 +4016,38 @@
           <w:sz w:val="24"/>
           <w:szCs w:val="24"/>
         </w:rPr>
-        <w:t xml:space="preserve">Authorization is deciding whether user is allowed to perform action or not. Suppose Sachin Tendulkar is trying to add student in </w:t>
-      </w:r>
-      <w:proofErr w:type="spellStart"/>
-      <w:r>
-        <w:rPr>
-          <w:rFonts w:ascii="Cascadia Mono" w:hAnsi="Cascadia Mono" w:cs="Cascadia Mono"/>
-          <w:kern w:val="0"/>
-          <w:sz w:val="24"/>
-          <w:szCs w:val="24"/>
-        </w:rPr>
-        <w:t>api</w:t>
-      </w:r>
-      <w:proofErr w:type="spellEnd"/>
-      <w:r>
-        <w:rPr>
-          <w:rFonts w:ascii="Cascadia Mono" w:hAnsi="Cascadia Mono" w:cs="Cascadia Mono"/>
-          <w:kern w:val="0"/>
-          <w:sz w:val="24"/>
-          <w:szCs w:val="24"/>
-        </w:rPr>
-        <w:t>, but it’s not allowed as he is student and that right is given only to HOD.</w:t>
-      </w:r>
-    </w:p>
-    <w:p>
-      <w:pPr>
-        <w:jc w:val="both"/>
-        <w:rPr>
-          <w:rFonts w:ascii="Cascadia Mono" w:hAnsi="Cascadia Mono" w:cs="Cascadia Mono"/>
-          <w:kern w:val="0"/>
-          <w:sz w:val="24"/>
-          <w:szCs w:val="24"/>
-        </w:rPr>
-      </w:pPr>
-    </w:p>
-    <w:p>
-      <w:pPr>
-        <w:jc w:val="both"/>
-        <w:rPr>
-          <w:rFonts w:ascii="Cascadia Mono" w:hAnsi="Cascadia Mono" w:cs="Cascadia Mono"/>
-          <w:kern w:val="0"/>
-          <w:sz w:val="24"/>
-          <w:szCs w:val="24"/>
-        </w:rPr>
-      </w:pPr>
-      <w:r>
-        <w:rPr>
-          <w:rFonts w:ascii="Cascadia Mono" w:hAnsi="Cascadia Mono" w:cs="Cascadia Mono"/>
-          <w:kern w:val="0"/>
-          <w:sz w:val="24"/>
-          <w:szCs w:val="24"/>
-        </w:rPr>
-        <w:t xml:space="preserve">Demo : </w:t>
-      </w:r>
-      <w:proofErr w:type="spellStart"/>
-      <w:r>
-        <w:rPr>
-          <w:rFonts w:ascii="Cascadia Mono" w:hAnsi="Cascadia Mono" w:cs="Cascadia Mono"/>
-          <w:kern w:val="0"/>
-          <w:sz w:val="24"/>
-          <w:szCs w:val="24"/>
-        </w:rPr>
-        <w:t>StudentAPI</w:t>
-      </w:r>
-      <w:proofErr w:type="spellEnd"/>
-      <w:r>
-        <w:rPr>
-          <w:rFonts w:ascii="Cascadia Mono" w:hAnsi="Cascadia Mono" w:cs="Cascadia Mono"/>
-          <w:kern w:val="0"/>
-          <w:sz w:val="24"/>
-          <w:szCs w:val="24"/>
-        </w:rPr>
-        <w:t xml:space="preserve"> consists the demonstration of</w:t>
+        <w:t>Authorization is deciding whether user is allowed to perform action or not. Suppose Sachin Tendulkar is trying to add student in api, but it’s not allowed as he is student and that right is given only to HOD.</w:t>
+      </w:r>
+    </w:p>
+    <w:p>
+      <w:pPr>
+        <w:jc w:val="both"/>
+        <w:rPr>
+          <w:rFonts w:ascii="Cascadia Mono" w:hAnsi="Cascadia Mono" w:cs="Cascadia Mono"/>
+          <w:kern w:val="0"/>
+          <w:sz w:val="24"/>
+          <w:szCs w:val="24"/>
+        </w:rPr>
+      </w:pPr>
+    </w:p>
+    <w:p>
+      <w:pPr>
+        <w:jc w:val="both"/>
+        <w:rPr>
+          <w:rFonts w:ascii="Cascadia Mono" w:hAnsi="Cascadia Mono" w:cs="Cascadia Mono"/>
+          <w:kern w:val="0"/>
+          <w:sz w:val="24"/>
+          <w:szCs w:val="24"/>
+        </w:rPr>
+      </w:pPr>
+      <w:r>
+        <w:rPr>
+          <w:rFonts w:ascii="Cascadia Mono" w:hAnsi="Cascadia Mono" w:cs="Cascadia Mono"/>
+          <w:kern w:val="0"/>
+          <w:sz w:val="24"/>
+          <w:szCs w:val="24"/>
+        </w:rPr>
+        <w:t>Demo : StudentAPI consists the demonstration of</w:t>
       </w:r>
     </w:p>
     <w:p>
@@ -4753,7 +4293,6 @@
           <w:szCs w:val="40"/>
         </w:rPr>
       </w:pPr>
-      <w:proofErr w:type="spellStart"/>
       <w:r>
         <w:rPr>
           <w:rFonts w:ascii="Cascadia Code" w:hAnsi="Cascadia Code" w:cs="Cascadia Code"/>
@@ -4762,7 +4301,6 @@
         </w:rPr>
         <w:t>HttpResponseException</w:t>
       </w:r>
-      <w:proofErr w:type="spellEnd"/>
     </w:p>
     <w:p>
       <w:pPr>
@@ -4799,19 +4337,19 @@
           <w:sz w:val="18"/>
           <w:szCs w:val="18"/>
         </w:rPr>
-        <w:t xml:space="preserve">var </w:t>
-      </w:r>
-      <w:proofErr w:type="spellStart"/>
-      <w:r>
+        <w:t>var resp = new HttpResponseMessage(HttpStatusCode.NotFound)</w:t>
+      </w:r>
+    </w:p>
+    <w:p>
+      <w:pPr>
+        <w:jc w:val="both"/>
         <w:rPr>
           <w:rFonts w:ascii="Cascadia Code" w:hAnsi="Cascadia Code" w:cs="Cascadia Code"/>
           <w:color w:val="FF0000"/>
           <w:sz w:val="18"/>
           <w:szCs w:val="18"/>
         </w:rPr>
-        <w:t>resp</w:t>
-      </w:r>
-      <w:proofErr w:type="spellEnd"/>
+      </w:pPr>
       <w:r>
         <w:rPr>
           <w:rFonts w:ascii="Cascadia Code" w:hAnsi="Cascadia Code" w:cs="Cascadia Code"/>
@@ -4819,19 +4357,20 @@
           <w:sz w:val="18"/>
           <w:szCs w:val="18"/>
         </w:rPr>
-        <w:t xml:space="preserve"> = new </w:t>
-      </w:r>
-      <w:proofErr w:type="spellStart"/>
-      <w:r>
+        <w:t>{</w:t>
+      </w:r>
+    </w:p>
+    <w:p>
+      <w:pPr>
+        <w:ind w:firstLine="720"/>
+        <w:jc w:val="both"/>
         <w:rPr>
           <w:rFonts w:ascii="Cascadia Code" w:hAnsi="Cascadia Code" w:cs="Cascadia Code"/>
           <w:color w:val="FF0000"/>
           <w:sz w:val="18"/>
           <w:szCs w:val="18"/>
         </w:rPr>
-        <w:t>HttpResponseMessage</w:t>
-      </w:r>
-      <w:proofErr w:type="spellEnd"/>
+      </w:pPr>
       <w:r>
         <w:rPr>
           <w:rFonts w:ascii="Cascadia Code" w:hAnsi="Cascadia Code" w:cs="Cascadia Code"/>
@@ -4839,19 +4378,19 @@
           <w:sz w:val="18"/>
           <w:szCs w:val="18"/>
         </w:rPr>
-        <w:t>(</w:t>
-      </w:r>
-      <w:proofErr w:type="spellStart"/>
-      <w:r>
+        <w:t>Content = new StringContent(string.Format("No product with ID = {0}", id)),</w:t>
+      </w:r>
+    </w:p>
+    <w:p>
+      <w:pPr>
+        <w:jc w:val="both"/>
         <w:rPr>
           <w:rFonts w:ascii="Cascadia Code" w:hAnsi="Cascadia Code" w:cs="Cascadia Code"/>
           <w:color w:val="FF0000"/>
           <w:sz w:val="18"/>
           <w:szCs w:val="18"/>
         </w:rPr>
-        <w:t>HttpStatusCode.NotFound</w:t>
-      </w:r>
-      <w:proofErr w:type="spellEnd"/>
+      </w:pPr>
       <w:r>
         <w:rPr>
           <w:rFonts w:ascii="Cascadia Code" w:hAnsi="Cascadia Code" w:cs="Cascadia Code"/>
@@ -4859,7 +4398,7 @@
           <w:sz w:val="18"/>
           <w:szCs w:val="18"/>
         </w:rPr>
-        <w:t>)</w:t>
+        <w:t xml:space="preserve">      ReasonPhrase = "Product ID Not Found"</w:t>
       </w:r>
     </w:p>
     <w:p>
@@ -4879,12 +4418,11 @@
           <w:sz w:val="18"/>
           <w:szCs w:val="18"/>
         </w:rPr>
-        <w:t>{</w:t>
-      </w:r>
-    </w:p>
-    <w:p>
-      <w:pPr>
-        <w:ind w:firstLine="720"/>
+        <w:t xml:space="preserve"> };</w:t>
+      </w:r>
+    </w:p>
+    <w:p>
+      <w:pPr>
         <w:jc w:val="both"/>
         <w:rPr>
           <w:rFonts w:ascii="Cascadia Code" w:hAnsi="Cascadia Code" w:cs="Cascadia Code"/>
@@ -4900,167 +4438,7 @@
           <w:sz w:val="18"/>
           <w:szCs w:val="18"/>
         </w:rPr>
-        <w:t xml:space="preserve">Content = new </w:t>
-      </w:r>
-      <w:proofErr w:type="spellStart"/>
-      <w:r>
-        <w:rPr>
-          <w:rFonts w:ascii="Cascadia Code" w:hAnsi="Cascadia Code" w:cs="Cascadia Code"/>
-          <w:color w:val="FF0000"/>
-          <w:sz w:val="18"/>
-          <w:szCs w:val="18"/>
-        </w:rPr>
-        <w:t>StringContent</w:t>
-      </w:r>
-      <w:proofErr w:type="spellEnd"/>
-      <w:r>
-        <w:rPr>
-          <w:rFonts w:ascii="Cascadia Code" w:hAnsi="Cascadia Code" w:cs="Cascadia Code"/>
-          <w:color w:val="FF0000"/>
-          <w:sz w:val="18"/>
-          <w:szCs w:val="18"/>
-        </w:rPr>
-        <w:t>(</w:t>
-      </w:r>
-      <w:proofErr w:type="spellStart"/>
-      <w:r>
-        <w:rPr>
-          <w:rFonts w:ascii="Cascadia Code" w:hAnsi="Cascadia Code" w:cs="Cascadia Code"/>
-          <w:color w:val="FF0000"/>
-          <w:sz w:val="18"/>
-          <w:szCs w:val="18"/>
-        </w:rPr>
-        <w:t>string.Format</w:t>
-      </w:r>
-      <w:proofErr w:type="spellEnd"/>
-      <w:r>
-        <w:rPr>
-          <w:rFonts w:ascii="Cascadia Code" w:hAnsi="Cascadia Code" w:cs="Cascadia Code"/>
-          <w:color w:val="FF0000"/>
-          <w:sz w:val="18"/>
-          <w:szCs w:val="18"/>
-        </w:rPr>
-        <w:t>("No product with ID = {0}", id)),</w:t>
-      </w:r>
-    </w:p>
-    <w:p>
-      <w:pPr>
-        <w:jc w:val="both"/>
-        <w:rPr>
-          <w:rFonts w:ascii="Cascadia Code" w:hAnsi="Cascadia Code" w:cs="Cascadia Code"/>
-          <w:color w:val="FF0000"/>
-          <w:sz w:val="18"/>
-          <w:szCs w:val="18"/>
-        </w:rPr>
-      </w:pPr>
-      <w:r>
-        <w:rPr>
-          <w:rFonts w:ascii="Cascadia Code" w:hAnsi="Cascadia Code" w:cs="Cascadia Code"/>
-          <w:color w:val="FF0000"/>
-          <w:sz w:val="18"/>
-          <w:szCs w:val="18"/>
-        </w:rPr>
-        <w:t xml:space="preserve">      </w:t>
-      </w:r>
-      <w:proofErr w:type="spellStart"/>
-      <w:r>
-        <w:rPr>
-          <w:rFonts w:ascii="Cascadia Code" w:hAnsi="Cascadia Code" w:cs="Cascadia Code"/>
-          <w:color w:val="FF0000"/>
-          <w:sz w:val="18"/>
-          <w:szCs w:val="18"/>
-        </w:rPr>
-        <w:t>ReasonPhrase</w:t>
-      </w:r>
-      <w:proofErr w:type="spellEnd"/>
-      <w:r>
-        <w:rPr>
-          <w:rFonts w:ascii="Cascadia Code" w:hAnsi="Cascadia Code" w:cs="Cascadia Code"/>
-          <w:color w:val="FF0000"/>
-          <w:sz w:val="18"/>
-          <w:szCs w:val="18"/>
-        </w:rPr>
-        <w:t xml:space="preserve"> = "Product ID Not Found"</w:t>
-      </w:r>
-    </w:p>
-    <w:p>
-      <w:pPr>
-        <w:jc w:val="both"/>
-        <w:rPr>
-          <w:rFonts w:ascii="Cascadia Code" w:hAnsi="Cascadia Code" w:cs="Cascadia Code"/>
-          <w:color w:val="FF0000"/>
-          <w:sz w:val="18"/>
-          <w:szCs w:val="18"/>
-        </w:rPr>
-      </w:pPr>
-      <w:r>
-        <w:rPr>
-          <w:rFonts w:ascii="Cascadia Code" w:hAnsi="Cascadia Code" w:cs="Cascadia Code"/>
-          <w:color w:val="FF0000"/>
-          <w:sz w:val="18"/>
-          <w:szCs w:val="18"/>
-        </w:rPr>
-        <w:t xml:space="preserve"> };</w:t>
-      </w:r>
-    </w:p>
-    <w:p>
-      <w:pPr>
-        <w:jc w:val="both"/>
-        <w:rPr>
-          <w:rFonts w:ascii="Cascadia Code" w:hAnsi="Cascadia Code" w:cs="Cascadia Code"/>
-          <w:color w:val="FF0000"/>
-          <w:sz w:val="18"/>
-          <w:szCs w:val="18"/>
-        </w:rPr>
-      </w:pPr>
-      <w:r>
-        <w:rPr>
-          <w:rFonts w:ascii="Cascadia Code" w:hAnsi="Cascadia Code" w:cs="Cascadia Code"/>
-          <w:color w:val="FF0000"/>
-          <w:sz w:val="18"/>
-          <w:szCs w:val="18"/>
-        </w:rPr>
-        <w:t xml:space="preserve"> throw new </w:t>
-      </w:r>
-      <w:proofErr w:type="spellStart"/>
-      <w:r>
-        <w:rPr>
-          <w:rFonts w:ascii="Cascadia Code" w:hAnsi="Cascadia Code" w:cs="Cascadia Code"/>
-          <w:color w:val="FF0000"/>
-          <w:sz w:val="18"/>
-          <w:szCs w:val="18"/>
-        </w:rPr>
-        <w:t>HttpResponseException</w:t>
-      </w:r>
-      <w:proofErr w:type="spellEnd"/>
-      <w:r>
-        <w:rPr>
-          <w:rFonts w:ascii="Cascadia Code" w:hAnsi="Cascadia Code" w:cs="Cascadia Code"/>
-          <w:color w:val="FF0000"/>
-          <w:sz w:val="18"/>
-          <w:szCs w:val="18"/>
-        </w:rPr>
-        <w:t>(</w:t>
-      </w:r>
-      <w:proofErr w:type="spellStart"/>
-      <w:r>
-        <w:rPr>
-          <w:rFonts w:ascii="Cascadia Code" w:hAnsi="Cascadia Code" w:cs="Cascadia Code"/>
-          <w:color w:val="FF0000"/>
-          <w:sz w:val="18"/>
-          <w:szCs w:val="18"/>
-        </w:rPr>
-        <w:t>resp</w:t>
-      </w:r>
-      <w:proofErr w:type="spellEnd"/>
-      <w:r>
-        <w:rPr>
-          <w:rFonts w:ascii="Cascadia Code" w:hAnsi="Cascadia Code" w:cs="Cascadia Code"/>
-          <w:color w:val="FF0000"/>
-          <w:sz w:val="18"/>
-          <w:szCs w:val="18"/>
-        </w:rPr>
-        <w:t>);</w:t>
+        <w:t xml:space="preserve"> throw new HttpResponseException(resp);</w:t>
       </w:r>
     </w:p>
     <w:p>
@@ -5124,79 +4502,25 @@
           <w:sz w:val="24"/>
           <w:szCs w:val="24"/>
         </w:rPr>
-        <w:t xml:space="preserve">e.g. Method implementation is pending then we can add our own </w:t>
-      </w:r>
-      <w:proofErr w:type="spellStart"/>
-      <w:r>
-        <w:rPr>
-          <w:rFonts w:ascii="Cascadia Code" w:hAnsi="Cascadia Code" w:cs="Cascadia Code"/>
-          <w:sz w:val="24"/>
-          <w:szCs w:val="24"/>
-        </w:rPr>
-        <w:t>NotImplementedException</w:t>
-      </w:r>
-      <w:proofErr w:type="spellEnd"/>
-      <w:r>
-        <w:rPr>
-          <w:rFonts w:ascii="Cascadia Code" w:hAnsi="Cascadia Code" w:cs="Cascadia Code"/>
-          <w:sz w:val="24"/>
-          <w:szCs w:val="24"/>
-        </w:rPr>
-        <w:t xml:space="preserve"> when user tries to access that method.</w:t>
-      </w:r>
-    </w:p>
-    <w:p>
-      <w:pPr>
-        <w:jc w:val="both"/>
-        <w:rPr>
-          <w:rFonts w:ascii="Cascadia Code" w:hAnsi="Cascadia Code" w:cs="Cascadia Code"/>
-          <w:sz w:val="24"/>
-          <w:szCs w:val="24"/>
-        </w:rPr>
-      </w:pPr>
-      <w:r>
-        <w:rPr>
-          <w:rFonts w:ascii="Cascadia Code" w:hAnsi="Cascadia Code" w:cs="Cascadia Code"/>
-          <w:sz w:val="24"/>
-          <w:szCs w:val="24"/>
-        </w:rPr>
-        <w:t xml:space="preserve">That is demonstrated in </w:t>
-      </w:r>
-      <w:proofErr w:type="spellStart"/>
-      <w:r>
-        <w:rPr>
-          <w:rFonts w:ascii="Cascadia Code" w:hAnsi="Cascadia Code" w:cs="Cascadia Code"/>
-          <w:sz w:val="24"/>
-          <w:szCs w:val="24"/>
-        </w:rPr>
-        <w:t>WebAPI</w:t>
-      </w:r>
-      <w:proofErr w:type="spellEnd"/>
-      <w:r>
-        <w:rPr>
-          <w:rFonts w:ascii="Cascadia Code" w:hAnsi="Cascadia Code" w:cs="Cascadia Code"/>
-          <w:sz w:val="24"/>
-          <w:szCs w:val="24"/>
-        </w:rPr>
-        <w:t xml:space="preserve"> &gt; </w:t>
-      </w:r>
-      <w:proofErr w:type="spellStart"/>
-      <w:r>
-        <w:rPr>
-          <w:rFonts w:ascii="Cascadia Code" w:hAnsi="Cascadia Code" w:cs="Cascadia Code"/>
-          <w:sz w:val="24"/>
-          <w:szCs w:val="24"/>
-        </w:rPr>
-        <w:t>StudentAPI</w:t>
-      </w:r>
-      <w:proofErr w:type="spellEnd"/>
-      <w:r>
-        <w:rPr>
-          <w:rFonts w:ascii="Cascadia Code" w:hAnsi="Cascadia Code" w:cs="Cascadia Code"/>
-          <w:sz w:val="24"/>
-          <w:szCs w:val="24"/>
-        </w:rPr>
-        <w:t xml:space="preserve"> demo </w:t>
+        <w:t>e.g. Method implementation is pending then we can add our own NotImplementedException when user tries to access that method.</w:t>
+      </w:r>
+    </w:p>
+    <w:p>
+      <w:pPr>
+        <w:jc w:val="both"/>
+        <w:rPr>
+          <w:rFonts w:ascii="Cascadia Code" w:hAnsi="Cascadia Code" w:cs="Cascadia Code"/>
+          <w:sz w:val="24"/>
+          <w:szCs w:val="24"/>
+        </w:rPr>
+      </w:pPr>
+      <w:r>
+        <w:rPr>
+          <w:rFonts w:ascii="Cascadia Code" w:hAnsi="Cascadia Code" w:cs="Cascadia Code"/>
+          <w:sz w:val="24"/>
+          <w:szCs w:val="24"/>
+        </w:rPr>
+        <w:t xml:space="preserve">That is demonstrated in WebAPI &gt; StudentAPI demo </w:t>
       </w:r>
       <w:r>
         <w:rPr>
@@ -5212,161 +4536,35 @@
           <w:sz w:val="24"/>
           <w:szCs w:val="24"/>
         </w:rPr>
-        <w:t xml:space="preserve"> </w:t>
-      </w:r>
-      <w:proofErr w:type="spellStart"/>
-      <w:r>
-        <w:rPr>
-          <w:rFonts w:ascii="Cascadia Code" w:hAnsi="Cascadia Code" w:cs="Cascadia Code"/>
-          <w:sz w:val="24"/>
-          <w:szCs w:val="24"/>
-        </w:rPr>
-        <w:t>NotImplementedException</w:t>
-      </w:r>
-      <w:proofErr w:type="spellEnd"/>
-      <w:r>
-        <w:rPr>
-          <w:rFonts w:ascii="Cascadia Code" w:hAnsi="Cascadia Code" w:cs="Cascadia Code"/>
-          <w:sz w:val="24"/>
-          <w:szCs w:val="24"/>
-        </w:rPr>
-        <w:t xml:space="preserve"> </w:t>
-      </w:r>
-    </w:p>
-    <w:p>
-      <w:pPr>
-        <w:jc w:val="both"/>
-        <w:rPr>
-          <w:rFonts w:ascii="Cascadia Code" w:hAnsi="Cascadia Code" w:cs="Cascadia Code"/>
-          <w:sz w:val="24"/>
-          <w:szCs w:val="24"/>
-        </w:rPr>
-      </w:pPr>
-    </w:p>
-    <w:p>
-      <w:pPr>
-        <w:jc w:val="both"/>
-        <w:rPr>
-          <w:rFonts w:ascii="Cascadia Code" w:hAnsi="Cascadia Code" w:cs="Cascadia Code"/>
-          <w:sz w:val="24"/>
-          <w:szCs w:val="24"/>
-        </w:rPr>
-      </w:pPr>
-      <w:r>
-        <w:rPr>
-          <w:rFonts w:ascii="Cascadia Code" w:hAnsi="Cascadia Code" w:cs="Cascadia Code"/>
-          <w:sz w:val="24"/>
-          <w:szCs w:val="24"/>
-        </w:rPr>
-        <w:t xml:space="preserve">We have to create </w:t>
-      </w:r>
-      <w:proofErr w:type="spellStart"/>
-      <w:r>
-        <w:rPr>
-          <w:rFonts w:ascii="Cascadia Code" w:hAnsi="Cascadia Code" w:cs="Cascadia Code"/>
-          <w:sz w:val="24"/>
-          <w:szCs w:val="24"/>
-        </w:rPr>
-        <w:t>ExceptionNameExceptionFilterAttribute</w:t>
-      </w:r>
-      <w:proofErr w:type="spellEnd"/>
-      <w:r>
-        <w:rPr>
-          <w:rFonts w:ascii="Cascadia Code" w:hAnsi="Cascadia Code" w:cs="Cascadia Code"/>
-          <w:sz w:val="24"/>
-          <w:szCs w:val="24"/>
-        </w:rPr>
-        <w:t xml:space="preserve"> class which inherits the class </w:t>
-      </w:r>
-      <w:proofErr w:type="spellStart"/>
-      <w:r>
-        <w:rPr>
-          <w:rFonts w:ascii="Cascadia Code" w:hAnsi="Cascadia Code" w:cs="Cascadia Code"/>
-          <w:sz w:val="24"/>
-          <w:szCs w:val="24"/>
-        </w:rPr>
-        <w:t>ExceptionFilterAttribute</w:t>
-      </w:r>
-      <w:proofErr w:type="spellEnd"/>
-      <w:r>
-        <w:rPr>
-          <w:rFonts w:ascii="Cascadia Code" w:hAnsi="Cascadia Code" w:cs="Cascadia Code"/>
-          <w:sz w:val="24"/>
-          <w:szCs w:val="24"/>
-        </w:rPr>
-        <w:t xml:space="preserve"> &amp; override the method </w:t>
-      </w:r>
-      <w:proofErr w:type="spellStart"/>
-      <w:r>
-        <w:rPr>
-          <w:rFonts w:ascii="Cascadia Code" w:hAnsi="Cascadia Code" w:cs="Cascadia Code"/>
-          <w:sz w:val="24"/>
-          <w:szCs w:val="24"/>
-        </w:rPr>
-        <w:t>GetException</w:t>
-      </w:r>
-      <w:proofErr w:type="spellEnd"/>
-      <w:r>
-        <w:rPr>
-          <w:rFonts w:ascii="Cascadia Code" w:hAnsi="Cascadia Code" w:cs="Cascadia Code"/>
-          <w:sz w:val="24"/>
-          <w:szCs w:val="24"/>
-        </w:rPr>
-        <w:t xml:space="preserve">() by adding details such as </w:t>
-      </w:r>
-      <w:proofErr w:type="spellStart"/>
-      <w:r>
-        <w:rPr>
-          <w:rFonts w:ascii="Cascadia Code" w:hAnsi="Cascadia Code" w:cs="Cascadia Code"/>
-          <w:sz w:val="24"/>
-          <w:szCs w:val="24"/>
-        </w:rPr>
-        <w:t>statusCode</w:t>
-      </w:r>
-      <w:proofErr w:type="spellEnd"/>
-      <w:r>
-        <w:rPr>
-          <w:rFonts w:ascii="Cascadia Code" w:hAnsi="Cascadia Code" w:cs="Cascadia Code"/>
-          <w:sz w:val="24"/>
-          <w:szCs w:val="24"/>
-        </w:rPr>
-        <w:t xml:space="preserve">, </w:t>
-      </w:r>
-      <w:proofErr w:type="spellStart"/>
-      <w:r>
-        <w:rPr>
-          <w:rFonts w:ascii="Cascadia Code" w:hAnsi="Cascadia Code" w:cs="Cascadia Code"/>
-          <w:sz w:val="24"/>
-          <w:szCs w:val="24"/>
-        </w:rPr>
-        <w:t>responseMessage</w:t>
-      </w:r>
-      <w:proofErr w:type="spellEnd"/>
-      <w:r>
-        <w:rPr>
-          <w:rFonts w:ascii="Cascadia Code" w:hAnsi="Cascadia Code" w:cs="Cascadia Code"/>
-          <w:sz w:val="24"/>
-          <w:szCs w:val="24"/>
-        </w:rPr>
-        <w:t xml:space="preserve">, Content, </w:t>
-      </w:r>
-      <w:proofErr w:type="spellStart"/>
-      <w:r>
-        <w:rPr>
-          <w:rFonts w:ascii="Cascadia Code" w:hAnsi="Cascadia Code" w:cs="Cascadia Code"/>
-          <w:sz w:val="24"/>
-          <w:szCs w:val="24"/>
-        </w:rPr>
-        <w:t>ReasonPhrase</w:t>
-      </w:r>
-      <w:proofErr w:type="spellEnd"/>
-      <w:r>
-        <w:rPr>
-          <w:rFonts w:ascii="Cascadia Code" w:hAnsi="Cascadia Code" w:cs="Cascadia Code"/>
-          <w:sz w:val="24"/>
-          <w:szCs w:val="24"/>
-        </w:rPr>
-        <w:t xml:space="preserve"> etc.</w:t>
+        <w:t xml:space="preserve"> NotImplementedException </w:t>
+      </w:r>
+    </w:p>
+    <w:p>
+      <w:pPr>
+        <w:jc w:val="both"/>
+        <w:rPr>
+          <w:rFonts w:ascii="Cascadia Code" w:hAnsi="Cascadia Code" w:cs="Cascadia Code"/>
+          <w:sz w:val="24"/>
+          <w:szCs w:val="24"/>
+        </w:rPr>
+      </w:pPr>
+    </w:p>
+    <w:p>
+      <w:pPr>
+        <w:jc w:val="both"/>
+        <w:rPr>
+          <w:rFonts w:ascii="Cascadia Code" w:hAnsi="Cascadia Code" w:cs="Cascadia Code"/>
+          <w:sz w:val="24"/>
+          <w:szCs w:val="24"/>
+        </w:rPr>
+      </w:pPr>
+      <w:r>
+        <w:rPr>
+          <w:rFonts w:ascii="Cascadia Code" w:hAnsi="Cascadia Code" w:cs="Cascadia Code"/>
+          <w:sz w:val="24"/>
+          <w:szCs w:val="24"/>
+        </w:rPr>
+        <w:t>We have to create ExceptionNameExceptionFilterAttribute class which inherits the class ExceptionFilterAttribute &amp; override the method GetException() by adding details such as statusCode, responseMessage, Content, ReasonPhrase etc.</w:t>
       </w:r>
     </w:p>
     <w:p>
@@ -5465,23 +4663,13 @@
           <w:szCs w:val="24"/>
         </w:rPr>
       </w:pPr>
-      <w:proofErr w:type="spellStart"/>
-      <w:r>
-        <w:rPr>
-          <w:rFonts w:ascii="Cascadia Code" w:hAnsi="Cascadia Code" w:cs="Cascadia Code"/>
-          <w:sz w:val="24"/>
-          <w:szCs w:val="24"/>
-        </w:rPr>
-        <w:t>Global.config</w:t>
-      </w:r>
-      <w:proofErr w:type="spellEnd"/>
-      <w:r>
-        <w:rPr>
-          <w:rFonts w:ascii="Cascadia Code" w:hAnsi="Cascadia Code" w:cs="Cascadia Code"/>
-          <w:sz w:val="24"/>
-          <w:szCs w:val="24"/>
-        </w:rPr>
-        <w:t xml:space="preserve"> (For all controllers)</w:t>
+      <w:r>
+        <w:rPr>
+          <w:rFonts w:ascii="Cascadia Code" w:hAnsi="Cascadia Code" w:cs="Cascadia Code"/>
+          <w:sz w:val="24"/>
+          <w:szCs w:val="24"/>
+        </w:rPr>
+        <w:t>Global.config (For all controllers)</w:t>
       </w:r>
     </w:p>
     <w:p>
@@ -5494,7 +4682,6 @@
           <w:szCs w:val="40"/>
         </w:rPr>
       </w:pPr>
-      <w:proofErr w:type="spellStart"/>
       <w:r>
         <w:rPr>
           <w:rFonts w:ascii="Cascadia Code" w:hAnsi="Cascadia Code" w:cs="Cascadia Code"/>
@@ -5504,7 +4691,6 @@
         <w:lastRenderedPageBreak/>
         <w:t>HttpError</w:t>
       </w:r>
-      <w:proofErr w:type="spellEnd"/>
     </w:p>
     <w:p>
       <w:pPr>
@@ -5516,23 +4702,13 @@
           <w:szCs w:val="24"/>
         </w:rPr>
       </w:pPr>
-      <w:proofErr w:type="spellStart"/>
-      <w:r>
-        <w:rPr>
-          <w:rFonts w:ascii="Cascadia Code" w:hAnsi="Cascadia Code" w:cs="Cascadia Code"/>
-          <w:sz w:val="24"/>
-          <w:szCs w:val="24"/>
-        </w:rPr>
-        <w:t>HttpError</w:t>
-      </w:r>
-      <w:proofErr w:type="spellEnd"/>
-      <w:r>
-        <w:rPr>
-          <w:rFonts w:ascii="Cascadia Code" w:hAnsi="Cascadia Code" w:cs="Cascadia Code"/>
-          <w:sz w:val="24"/>
-          <w:szCs w:val="24"/>
-        </w:rPr>
-        <w:t xml:space="preserve"> provides Error to the specified logic or method.</w:t>
+      <w:r>
+        <w:rPr>
+          <w:rFonts w:ascii="Cascadia Code" w:hAnsi="Cascadia Code" w:cs="Cascadia Code"/>
+          <w:sz w:val="24"/>
+          <w:szCs w:val="24"/>
+        </w:rPr>
+        <w:t>HttpError provides Error to the specified logic or method.</w:t>
       </w:r>
     </w:p>
     <w:p>
@@ -5557,73 +4733,7 @@
           <w:sz w:val="14"/>
           <w:szCs w:val="14"/>
         </w:rPr>
-        <w:t xml:space="preserve">var message = </w:t>
-      </w:r>
-      <w:proofErr w:type="spellStart"/>
-      <w:r>
-        <w:rPr>
-          <w:rFonts w:ascii="Cascadia Mono" w:hAnsi="Cascadia Mono" w:cs="Cascadia Mono"/>
-          <w:color w:val="FF0000"/>
-          <w:kern w:val="0"/>
-          <w:sz w:val="14"/>
-          <w:szCs w:val="14"/>
-        </w:rPr>
-        <w:t>String.Format</w:t>
-      </w:r>
-      <w:proofErr w:type="spellEnd"/>
-      <w:r>
-        <w:rPr>
-          <w:rFonts w:ascii="Cascadia Mono" w:hAnsi="Cascadia Mono" w:cs="Cascadia Mono"/>
-          <w:color w:val="FF0000"/>
-          <w:kern w:val="0"/>
-          <w:sz w:val="14"/>
-          <w:szCs w:val="14"/>
-        </w:rPr>
-        <w:t xml:space="preserve">($"There is no student in the database with the </w:t>
-      </w:r>
-      <w:proofErr w:type="spellStart"/>
-      <w:r>
-        <w:rPr>
-          <w:rFonts w:ascii="Cascadia Mono" w:hAnsi="Cascadia Mono" w:cs="Cascadia Mono"/>
-          <w:color w:val="FF0000"/>
-          <w:kern w:val="0"/>
-          <w:sz w:val="14"/>
-          <w:szCs w:val="14"/>
-        </w:rPr>
-        <w:t>enrollment</w:t>
-      </w:r>
-      <w:proofErr w:type="spellEnd"/>
-      <w:r>
-        <w:rPr>
-          <w:rFonts w:ascii="Cascadia Mono" w:hAnsi="Cascadia Mono" w:cs="Cascadia Mono"/>
-          <w:color w:val="FF0000"/>
-          <w:kern w:val="0"/>
-          <w:sz w:val="14"/>
-          <w:szCs w:val="14"/>
-        </w:rPr>
-        <w:t xml:space="preserve"> : {</w:t>
-      </w:r>
-      <w:proofErr w:type="spellStart"/>
-      <w:r>
-        <w:rPr>
-          <w:rFonts w:ascii="Cascadia Mono" w:hAnsi="Cascadia Mono" w:cs="Cascadia Mono"/>
-          <w:color w:val="FF0000"/>
-          <w:kern w:val="0"/>
-          <w:sz w:val="14"/>
-          <w:szCs w:val="14"/>
-        </w:rPr>
-        <w:t>enrollment</w:t>
-      </w:r>
-      <w:proofErr w:type="spellEnd"/>
-      <w:r>
-        <w:rPr>
-          <w:rFonts w:ascii="Cascadia Mono" w:hAnsi="Cascadia Mono" w:cs="Cascadia Mono"/>
-          <w:color w:val="FF0000"/>
-          <w:kern w:val="0"/>
-          <w:sz w:val="14"/>
-          <w:szCs w:val="14"/>
-        </w:rPr>
-        <w:t>}");</w:t>
+        <w:t>var message = String.Format($"There is no student in the database with the enrollment : {enrollment}");</w:t>
       </w:r>
     </w:p>
     <w:p>
@@ -5766,25 +4876,7 @@
           <w:sz w:val="24"/>
           <w:szCs w:val="24"/>
         </w:rPr>
-        <w:t xml:space="preserve">JWT token is used to improve the time complexity of the client -server  transactions. When user is authenticated once, JWT Token is generated &amp; provided to client then after client sends the request with the token and if token is valid then server does not go for </w:t>
-      </w:r>
-      <w:proofErr w:type="spellStart"/>
-      <w:r>
-        <w:rPr>
-          <w:rFonts w:ascii="Cascadia Code" w:hAnsi="Cascadia Code" w:cs="Cascadia Code"/>
-          <w:sz w:val="24"/>
-          <w:szCs w:val="24"/>
-        </w:rPr>
-        <w:t>userId</w:t>
-      </w:r>
-      <w:proofErr w:type="spellEnd"/>
-      <w:r>
-        <w:rPr>
-          <w:rFonts w:ascii="Cascadia Code" w:hAnsi="Cascadia Code" w:cs="Cascadia Code"/>
-          <w:sz w:val="24"/>
-          <w:szCs w:val="24"/>
-        </w:rPr>
-        <w:t xml:space="preserve"> and password again .  </w:t>
+        <w:t xml:space="preserve">JWT token is used to improve the time complexity of the client -server  transactions. When user is authenticated once, JWT Token is generated &amp; provided to client then after client sends the request with the token and if token is valid then server does not go for userId and password again .  </w:t>
       </w:r>
     </w:p>
     <w:p>
@@ -5822,10 +4914,12 @@
           <w:lang w:eastAsia="en-IN"/>
           <w14:ligatures w14:val="none"/>
         </w:rPr>
-        <w:t xml:space="preserve">Install-Package </w:t>
-      </w:r>
-      <w:proofErr w:type="spellStart"/>
-      <w:r>
+        <w:t>Install-Package Microsoft.Owin.Security.OAuth</w:t>
+      </w:r>
+    </w:p>
+    <w:p>
+      <w:pPr>
+        <w:spacing w:after="0" w:line="240" w:lineRule="auto"/>
         <w:rPr>
           <w:rFonts w:ascii="Ubuntu Mono" w:eastAsia="Times New Roman" w:hAnsi="Ubuntu Mono" w:cs="Times New Roman"/>
           <w:color w:val="FFFFFF"/>
@@ -5836,13 +4930,8 @@
           <w:lang w:eastAsia="en-IN"/>
           <w14:ligatures w14:val="none"/>
         </w:rPr>
-        <w:t>Microsoft.Owin.Security.OAuth</w:t>
-      </w:r>
-      <w:proofErr w:type="spellEnd"/>
-    </w:p>
-    <w:p>
-      <w:pPr>
-        <w:spacing w:after="0" w:line="240" w:lineRule="auto"/>
+      </w:pPr>
+      <w:r>
         <w:rPr>
           <w:rFonts w:ascii="Ubuntu Mono" w:eastAsia="Times New Roman" w:hAnsi="Ubuntu Mono" w:cs="Times New Roman"/>
           <w:color w:val="FFFFFF"/>
@@ -5853,8 +4942,12 @@
           <w:lang w:eastAsia="en-IN"/>
           <w14:ligatures w14:val="none"/>
         </w:rPr>
-      </w:pPr>
-      <w:r>
+        <w:t>Install-Package Microsoft.Owin.Cors</w:t>
+      </w:r>
+    </w:p>
+    <w:p>
+      <w:pPr>
+        <w:jc w:val="both"/>
         <w:rPr>
           <w:rFonts w:ascii="Ubuntu Mono" w:eastAsia="Times New Roman" w:hAnsi="Ubuntu Mono" w:cs="Times New Roman"/>
           <w:color w:val="FFFFFF"/>
@@ -5865,9 +4958,7 @@
           <w:lang w:eastAsia="en-IN"/>
           <w14:ligatures w14:val="none"/>
         </w:rPr>
-        <w:t xml:space="preserve">Install-Package </w:t>
-      </w:r>
-      <w:proofErr w:type="spellStart"/>
+      </w:pPr>
       <w:r>
         <w:rPr>
           <w:rFonts w:ascii="Ubuntu Mono" w:eastAsia="Times New Roman" w:hAnsi="Ubuntu Mono" w:cs="Times New Roman"/>
@@ -5879,9 +4970,8 @@
           <w:lang w:eastAsia="en-IN"/>
           <w14:ligatures w14:val="none"/>
         </w:rPr>
-        <w:t>Microsoft.Owin.Cors</w:t>
-      </w:r>
-      <w:proofErr w:type="spellEnd"/>
+        <w:t>Install-Package System.IdentityModel.Tokens.Jwt</w:t>
+      </w:r>
     </w:p>
     <w:p>
       <w:pPr>
@@ -5897,49 +4987,6 @@
           <w14:ligatures w14:val="none"/>
         </w:rPr>
       </w:pPr>
-      <w:r>
-        <w:rPr>
-          <w:rFonts w:ascii="Ubuntu Mono" w:eastAsia="Times New Roman" w:hAnsi="Ubuntu Mono" w:cs="Times New Roman"/>
-          <w:color w:val="FFFFFF"/>
-          <w:kern w:val="0"/>
-          <w:sz w:val="21"/>
-          <w:szCs w:val="21"/>
-          <w:shd w:val="clear" w:color="auto" w:fill="000000"/>
-          <w:lang w:eastAsia="en-IN"/>
-          <w14:ligatures w14:val="none"/>
-        </w:rPr>
-        <w:t xml:space="preserve">Install-Package </w:t>
-      </w:r>
-      <w:proofErr w:type="spellStart"/>
-      <w:r>
-        <w:rPr>
-          <w:rFonts w:ascii="Ubuntu Mono" w:eastAsia="Times New Roman" w:hAnsi="Ubuntu Mono" w:cs="Times New Roman"/>
-          <w:color w:val="FFFFFF"/>
-          <w:kern w:val="0"/>
-          <w:sz w:val="21"/>
-          <w:szCs w:val="21"/>
-          <w:shd w:val="clear" w:color="auto" w:fill="000000"/>
-          <w:lang w:eastAsia="en-IN"/>
-          <w14:ligatures w14:val="none"/>
-        </w:rPr>
-        <w:t>System.IdentityModel.Tokens.Jwt</w:t>
-      </w:r>
-      <w:proofErr w:type="spellEnd"/>
-    </w:p>
-    <w:p>
-      <w:pPr>
-        <w:jc w:val="both"/>
-        <w:rPr>
-          <w:rFonts w:ascii="Ubuntu Mono" w:eastAsia="Times New Roman" w:hAnsi="Ubuntu Mono" w:cs="Times New Roman"/>
-          <w:color w:val="FFFFFF"/>
-          <w:kern w:val="0"/>
-          <w:sz w:val="21"/>
-          <w:szCs w:val="21"/>
-          <w:shd w:val="clear" w:color="auto" w:fill="000000"/>
-          <w:lang w:eastAsia="en-IN"/>
-          <w14:ligatures w14:val="none"/>
-        </w:rPr>
-      </w:pPr>
     </w:p>
     <w:p>
       <w:pPr>
@@ -6077,10 +5124,12 @@
           <w:szCs w:val="24"/>
           <w:shd w:val="clear" w:color="auto" w:fill="FFFFFF"/>
         </w:rPr>
-        <w:t xml:space="preserve">It is implemented by using </w:t>
-      </w:r>
-      <w:proofErr w:type="spellStart"/>
-      <w:r>
+        <w:t>It is implemented by using CacheFilter, it responses cache in cache control response header as “ Yes ” for the given time limit.</w:t>
+      </w:r>
+    </w:p>
+    <w:p>
+      <w:pPr>
+        <w:jc w:val="both"/>
         <w:rPr>
           <w:rFonts w:ascii="Cascadia Code" w:hAnsi="Cascadia Code" w:cs="Open Sans"/>
           <w:color w:val="212121"/>
@@ -6088,10 +5137,11 @@
           <w:szCs w:val="24"/>
           <w:shd w:val="clear" w:color="auto" w:fill="FFFFFF"/>
         </w:rPr>
-        <w:t>CacheFilter</w:t>
-      </w:r>
-      <w:proofErr w:type="spellEnd"/>
-      <w:r>
+      </w:pPr>
+    </w:p>
+    <w:p>
+      <w:pPr>
+        <w:jc w:val="both"/>
         <w:rPr>
           <w:rFonts w:ascii="Cascadia Code" w:hAnsi="Cascadia Code" w:cs="Open Sans"/>
           <w:color w:val="212121"/>
@@ -6099,12 +5149,8 @@
           <w:szCs w:val="24"/>
           <w:shd w:val="clear" w:color="auto" w:fill="FFFFFF"/>
         </w:rPr>
-        <w:t>, it responses cache in cache control response header as “ Yes ” for the given time limit.</w:t>
-      </w:r>
-    </w:p>
-    <w:p>
-      <w:pPr>
-        <w:jc w:val="both"/>
+      </w:pPr>
+      <w:r>
         <w:rPr>
           <w:rFonts w:ascii="Cascadia Code" w:hAnsi="Cascadia Code" w:cs="Open Sans"/>
           <w:color w:val="212121"/>
@@ -6112,7 +5158,8 @@
           <w:szCs w:val="24"/>
           <w:shd w:val="clear" w:color="auto" w:fill="FFFFFF"/>
         </w:rPr>
-      </w:pPr>
+        <w:t xml:space="preserve">That is implemented in project WebAPI &gt; StudentAPI &gt; Caching </w:t>
+      </w:r>
     </w:p>
     <w:p>
       <w:pPr>
@@ -6125,72 +5172,6 @@
           <w:shd w:val="clear" w:color="auto" w:fill="FFFFFF"/>
         </w:rPr>
       </w:pPr>
-      <w:r>
-        <w:rPr>
-          <w:rFonts w:ascii="Cascadia Code" w:hAnsi="Cascadia Code" w:cs="Open Sans"/>
-          <w:color w:val="212121"/>
-          <w:sz w:val="24"/>
-          <w:szCs w:val="24"/>
-          <w:shd w:val="clear" w:color="auto" w:fill="FFFFFF"/>
-        </w:rPr>
-        <w:t xml:space="preserve">That is implemented in project </w:t>
-      </w:r>
-      <w:proofErr w:type="spellStart"/>
-      <w:r>
-        <w:rPr>
-          <w:rFonts w:ascii="Cascadia Code" w:hAnsi="Cascadia Code" w:cs="Open Sans"/>
-          <w:color w:val="212121"/>
-          <w:sz w:val="24"/>
-          <w:szCs w:val="24"/>
-          <w:shd w:val="clear" w:color="auto" w:fill="FFFFFF"/>
-        </w:rPr>
-        <w:t>WebAPI</w:t>
-      </w:r>
-      <w:proofErr w:type="spellEnd"/>
-      <w:r>
-        <w:rPr>
-          <w:rFonts w:ascii="Cascadia Code" w:hAnsi="Cascadia Code" w:cs="Open Sans"/>
-          <w:color w:val="212121"/>
-          <w:sz w:val="24"/>
-          <w:szCs w:val="24"/>
-          <w:shd w:val="clear" w:color="auto" w:fill="FFFFFF"/>
-        </w:rPr>
-        <w:t xml:space="preserve"> &gt; </w:t>
-      </w:r>
-      <w:proofErr w:type="spellStart"/>
-      <w:r>
-        <w:rPr>
-          <w:rFonts w:ascii="Cascadia Code" w:hAnsi="Cascadia Code" w:cs="Open Sans"/>
-          <w:color w:val="212121"/>
-          <w:sz w:val="24"/>
-          <w:szCs w:val="24"/>
-          <w:shd w:val="clear" w:color="auto" w:fill="FFFFFF"/>
-        </w:rPr>
-        <w:t>StudentAPI</w:t>
-      </w:r>
-      <w:proofErr w:type="spellEnd"/>
-      <w:r>
-        <w:rPr>
-          <w:rFonts w:ascii="Cascadia Code" w:hAnsi="Cascadia Code" w:cs="Open Sans"/>
-          <w:color w:val="212121"/>
-          <w:sz w:val="24"/>
-          <w:szCs w:val="24"/>
-          <w:shd w:val="clear" w:color="auto" w:fill="FFFFFF"/>
-        </w:rPr>
-        <w:t xml:space="preserve"> &gt; Caching </w:t>
-      </w:r>
-    </w:p>
-    <w:p>
-      <w:pPr>
-        <w:jc w:val="both"/>
-        <w:rPr>
-          <w:rFonts w:ascii="Cascadia Code" w:hAnsi="Cascadia Code" w:cs="Open Sans"/>
-          <w:color w:val="212121"/>
-          <w:sz w:val="24"/>
-          <w:szCs w:val="24"/>
-          <w:shd w:val="clear" w:color="auto" w:fill="FFFFFF"/>
-        </w:rPr>
-      </w:pPr>
     </w:p>
     <w:p>
       <w:pPr>
@@ -6240,67 +5221,27 @@
           <w:sz w:val="24"/>
           <w:szCs w:val="24"/>
         </w:rPr>
-        <w:t xml:space="preserve">Versioning is a technique in which users can access different versions of web </w:t>
-      </w:r>
-      <w:proofErr w:type="spellStart"/>
-      <w:r>
-        <w:rPr>
-          <w:rFonts w:ascii="Cascadia Mono" w:hAnsi="Cascadia Mono" w:cs="Cascadia Mono"/>
-          <w:kern w:val="0"/>
-          <w:sz w:val="24"/>
-          <w:szCs w:val="24"/>
-        </w:rPr>
-        <w:t>api</w:t>
-      </w:r>
-      <w:proofErr w:type="spellEnd"/>
-      <w:r>
-        <w:rPr>
-          <w:rFonts w:ascii="Cascadia Mono" w:hAnsi="Cascadia Mono" w:cs="Cascadia Mono"/>
-          <w:kern w:val="0"/>
-          <w:sz w:val="24"/>
-          <w:szCs w:val="24"/>
-        </w:rPr>
-        <w:t>.</w:t>
-      </w:r>
-    </w:p>
-    <w:p>
-      <w:pPr>
-        <w:jc w:val="both"/>
-        <w:rPr>
-          <w:rFonts w:ascii="Cascadia Mono" w:hAnsi="Cascadia Mono" w:cs="Cascadia Mono"/>
-          <w:kern w:val="0"/>
-          <w:sz w:val="24"/>
-          <w:szCs w:val="24"/>
-        </w:rPr>
-      </w:pPr>
-      <w:r>
-        <w:rPr>
-          <w:rFonts w:ascii="Cascadia Mono" w:hAnsi="Cascadia Mono" w:cs="Cascadia Mono"/>
-          <w:kern w:val="0"/>
-          <w:sz w:val="24"/>
-          <w:szCs w:val="24"/>
-        </w:rPr>
-        <w:t xml:space="preserve">Suppose there are multiple users who are accessing </w:t>
-      </w:r>
-      <w:proofErr w:type="spellStart"/>
-      <w:r>
-        <w:rPr>
-          <w:rFonts w:ascii="Cascadia Mono" w:hAnsi="Cascadia Mono" w:cs="Cascadia Mono"/>
-          <w:kern w:val="0"/>
-          <w:sz w:val="24"/>
-          <w:szCs w:val="24"/>
-        </w:rPr>
-        <w:t>api</w:t>
-      </w:r>
-      <w:proofErr w:type="spellEnd"/>
-      <w:r>
-        <w:rPr>
-          <w:rFonts w:ascii="Cascadia Mono" w:hAnsi="Cascadia Mono" w:cs="Cascadia Mono"/>
-          <w:kern w:val="0"/>
-          <w:sz w:val="24"/>
-          <w:szCs w:val="24"/>
-        </w:rPr>
-        <w:t>, and some of them want updated version &amp; some wants previously stable version, in such case versioning is used.</w:t>
+        <w:t>Versioning is a technique in which users can access different versions of web api.</w:t>
+      </w:r>
+    </w:p>
+    <w:p>
+      <w:pPr>
+        <w:jc w:val="both"/>
+        <w:rPr>
+          <w:rFonts w:ascii="Cascadia Mono" w:hAnsi="Cascadia Mono" w:cs="Cascadia Mono"/>
+          <w:kern w:val="0"/>
+          <w:sz w:val="24"/>
+          <w:szCs w:val="24"/>
+        </w:rPr>
+      </w:pPr>
+      <w:r>
+        <w:rPr>
+          <w:rFonts w:ascii="Cascadia Mono" w:hAnsi="Cascadia Mono" w:cs="Cascadia Mono"/>
+          <w:kern w:val="0"/>
+          <w:sz w:val="24"/>
+          <w:szCs w:val="24"/>
+        </w:rPr>
+        <w:t>Suppose there are multiple users who are accessing api, and some of them want updated version &amp; some wants previously stable version, in such case versioning is used.</w:t>
       </w:r>
     </w:p>
     <w:p>
@@ -6378,67 +5319,7 @@
           <w:sz w:val="24"/>
           <w:szCs w:val="24"/>
         </w:rPr>
-        <w:t xml:space="preserve">In this method different </w:t>
-      </w:r>
-      <w:proofErr w:type="spellStart"/>
-      <w:r>
-        <w:rPr>
-          <w:rFonts w:ascii="Cascadia Mono" w:hAnsi="Cascadia Mono" w:cs="Cascadia Mono"/>
-          <w:kern w:val="0"/>
-          <w:sz w:val="24"/>
-          <w:szCs w:val="24"/>
-        </w:rPr>
-        <w:t>url</w:t>
-      </w:r>
-      <w:proofErr w:type="spellEnd"/>
-      <w:r>
-        <w:rPr>
-          <w:rFonts w:ascii="Cascadia Mono" w:hAnsi="Cascadia Mono" w:cs="Cascadia Mono"/>
-          <w:kern w:val="0"/>
-          <w:sz w:val="24"/>
-          <w:szCs w:val="24"/>
-        </w:rPr>
-        <w:t xml:space="preserve"> &amp; controller is assigned in web </w:t>
-      </w:r>
-      <w:proofErr w:type="spellStart"/>
-      <w:r>
-        <w:rPr>
-          <w:rFonts w:ascii="Cascadia Mono" w:hAnsi="Cascadia Mono" w:cs="Cascadia Mono"/>
-          <w:kern w:val="0"/>
-          <w:sz w:val="24"/>
-          <w:szCs w:val="24"/>
-        </w:rPr>
-        <w:t>api</w:t>
-      </w:r>
-      <w:proofErr w:type="spellEnd"/>
-      <w:r>
-        <w:rPr>
-          <w:rFonts w:ascii="Cascadia Mono" w:hAnsi="Cascadia Mono" w:cs="Cascadia Mono"/>
-          <w:kern w:val="0"/>
-          <w:sz w:val="24"/>
-          <w:szCs w:val="24"/>
-        </w:rPr>
-        <w:t xml:space="preserve">. Also that is set in </w:t>
-      </w:r>
-      <w:proofErr w:type="spellStart"/>
-      <w:r>
-        <w:rPr>
-          <w:rFonts w:ascii="Cascadia Mono" w:hAnsi="Cascadia Mono" w:cs="Cascadia Mono"/>
-          <w:kern w:val="0"/>
-          <w:sz w:val="24"/>
-          <w:szCs w:val="24"/>
-        </w:rPr>
-        <w:t>web.config</w:t>
-      </w:r>
-      <w:proofErr w:type="spellEnd"/>
-      <w:r>
-        <w:rPr>
-          <w:rFonts w:ascii="Cascadia Mono" w:hAnsi="Cascadia Mono" w:cs="Cascadia Mono"/>
-          <w:kern w:val="0"/>
-          <w:sz w:val="24"/>
-          <w:szCs w:val="24"/>
-        </w:rPr>
-        <w:t xml:space="preserve"> file too .</w:t>
+        <w:t>In this method different url &amp; controller is assigned in web api. Also that is set in web.config file too .</w:t>
       </w:r>
     </w:p>
     <w:p>
@@ -6498,29 +5379,7 @@
           <w:sz w:val="19"/>
           <w:szCs w:val="19"/>
         </w:rPr>
-        <w:t xml:space="preserve">            </w:t>
-      </w:r>
-      <w:proofErr w:type="spellStart"/>
-      <w:r>
-        <w:rPr>
-          <w:rFonts w:ascii="Cascadia Mono" w:hAnsi="Cascadia Mono" w:cs="Cascadia Mono"/>
-          <w:color w:val="FF0000"/>
-          <w:kern w:val="0"/>
-          <w:sz w:val="19"/>
-          <w:szCs w:val="19"/>
-        </w:rPr>
-        <w:t>config.Routes.MapHttpRoute</w:t>
-      </w:r>
-      <w:proofErr w:type="spellEnd"/>
-      <w:r>
-        <w:rPr>
-          <w:rFonts w:ascii="Cascadia Mono" w:hAnsi="Cascadia Mono" w:cs="Cascadia Mono"/>
-          <w:color w:val="FF0000"/>
-          <w:kern w:val="0"/>
-          <w:sz w:val="19"/>
-          <w:szCs w:val="19"/>
-        </w:rPr>
-        <w:t>(</w:t>
+        <w:t xml:space="preserve">            config.Routes.MapHttpRoute(</w:t>
       </w:r>
     </w:p>
     <w:p>
@@ -6570,51 +5429,7 @@
           <w:sz w:val="19"/>
           <w:szCs w:val="19"/>
         </w:rPr>
-        <w:t xml:space="preserve">                </w:t>
-      </w:r>
-      <w:proofErr w:type="spellStart"/>
-      <w:r>
-        <w:rPr>
-          <w:rFonts w:ascii="Cascadia Mono" w:hAnsi="Cascadia Mono" w:cs="Cascadia Mono"/>
-          <w:color w:val="FF0000"/>
-          <w:kern w:val="0"/>
-          <w:sz w:val="19"/>
-          <w:szCs w:val="19"/>
-        </w:rPr>
-        <w:t>routeTemplate</w:t>
-      </w:r>
-      <w:proofErr w:type="spellEnd"/>
-      <w:r>
-        <w:rPr>
-          <w:rFonts w:ascii="Cascadia Mono" w:hAnsi="Cascadia Mono" w:cs="Cascadia Mono"/>
-          <w:color w:val="FF0000"/>
-          <w:kern w:val="0"/>
-          <w:sz w:val="19"/>
-          <w:szCs w:val="19"/>
-        </w:rPr>
-        <w:t>: "</w:t>
-      </w:r>
-      <w:proofErr w:type="spellStart"/>
-      <w:r>
-        <w:rPr>
-          <w:rFonts w:ascii="Cascadia Mono" w:hAnsi="Cascadia Mono" w:cs="Cascadia Mono"/>
-          <w:color w:val="FF0000"/>
-          <w:kern w:val="0"/>
-          <w:sz w:val="19"/>
-          <w:szCs w:val="19"/>
-        </w:rPr>
-        <w:t>api</w:t>
-      </w:r>
-      <w:proofErr w:type="spellEnd"/>
-      <w:r>
-        <w:rPr>
-          <w:rFonts w:ascii="Cascadia Mono" w:hAnsi="Cascadia Mono" w:cs="Cascadia Mono"/>
-          <w:color w:val="FF0000"/>
-          <w:kern w:val="0"/>
-          <w:sz w:val="19"/>
-          <w:szCs w:val="19"/>
-        </w:rPr>
-        <w:t>/v1/student1",</w:t>
+        <w:t xml:space="preserve">                routeTemplate: "api/v1/student1",</w:t>
       </w:r>
     </w:p>
     <w:p>
@@ -6729,29 +5544,7 @@
           <w:sz w:val="19"/>
           <w:szCs w:val="19"/>
         </w:rPr>
-        <w:t xml:space="preserve">            </w:t>
-      </w:r>
-      <w:proofErr w:type="spellStart"/>
-      <w:r>
-        <w:rPr>
-          <w:rFonts w:ascii="Cascadia Mono" w:hAnsi="Cascadia Mono" w:cs="Cascadia Mono"/>
-          <w:color w:val="FF0000"/>
-          <w:kern w:val="0"/>
-          <w:sz w:val="19"/>
-          <w:szCs w:val="19"/>
-        </w:rPr>
-        <w:t>config.Routes.MapHttpRoute</w:t>
-      </w:r>
-      <w:proofErr w:type="spellEnd"/>
-      <w:r>
-        <w:rPr>
-          <w:rFonts w:ascii="Cascadia Mono" w:hAnsi="Cascadia Mono" w:cs="Cascadia Mono"/>
-          <w:color w:val="FF0000"/>
-          <w:kern w:val="0"/>
-          <w:sz w:val="19"/>
-          <w:szCs w:val="19"/>
-        </w:rPr>
-        <w:t>(</w:t>
+        <w:t xml:space="preserve">            config.Routes.MapHttpRoute(</w:t>
       </w:r>
     </w:p>
     <w:p>
@@ -6801,51 +5594,7 @@
           <w:sz w:val="19"/>
           <w:szCs w:val="19"/>
         </w:rPr>
-        <w:t xml:space="preserve">                </w:t>
-      </w:r>
-      <w:proofErr w:type="spellStart"/>
-      <w:r>
-        <w:rPr>
-          <w:rFonts w:ascii="Cascadia Mono" w:hAnsi="Cascadia Mono" w:cs="Cascadia Mono"/>
-          <w:color w:val="FF0000"/>
-          <w:kern w:val="0"/>
-          <w:sz w:val="19"/>
-          <w:szCs w:val="19"/>
-        </w:rPr>
-        <w:t>routeTemplate</w:t>
-      </w:r>
-      <w:proofErr w:type="spellEnd"/>
-      <w:r>
-        <w:rPr>
-          <w:rFonts w:ascii="Cascadia Mono" w:hAnsi="Cascadia Mono" w:cs="Cascadia Mono"/>
-          <w:color w:val="FF0000"/>
-          <w:kern w:val="0"/>
-          <w:sz w:val="19"/>
-          <w:szCs w:val="19"/>
-        </w:rPr>
-        <w:t>: "</w:t>
-      </w:r>
-      <w:proofErr w:type="spellStart"/>
-      <w:r>
-        <w:rPr>
-          <w:rFonts w:ascii="Cascadia Mono" w:hAnsi="Cascadia Mono" w:cs="Cascadia Mono"/>
-          <w:color w:val="FF0000"/>
-          <w:kern w:val="0"/>
-          <w:sz w:val="19"/>
-          <w:szCs w:val="19"/>
-        </w:rPr>
-        <w:t>api</w:t>
-      </w:r>
-      <w:proofErr w:type="spellEnd"/>
-      <w:r>
-        <w:rPr>
-          <w:rFonts w:ascii="Cascadia Mono" w:hAnsi="Cascadia Mono" w:cs="Cascadia Mono"/>
-          <w:color w:val="FF0000"/>
-          <w:kern w:val="0"/>
-          <w:sz w:val="19"/>
-          <w:szCs w:val="19"/>
-        </w:rPr>
-        <w:t>/v1/student2",</w:t>
+        <w:t xml:space="preserve">                routeTemplate: "api/v1/student2",</w:t>
       </w:r>
     </w:p>
     <w:p>
@@ -6910,7 +5659,6 @@
           <w:szCs w:val="24"/>
         </w:rPr>
       </w:pPr>
-      <w:proofErr w:type="spellStart"/>
       <w:r>
         <w:rPr>
           <w:rFonts w:ascii="Cascadia Mono" w:hAnsi="Cascadia Mono" w:cs="Cascadia Mono"/>
@@ -6919,118 +5667,124 @@
           <w:szCs w:val="24"/>
         </w:rPr>
         <w:lastRenderedPageBreak/>
-        <w:t>QueryString</w:t>
-      </w:r>
-      <w:proofErr w:type="spellEnd"/>
-      <w:r>
-        <w:rPr>
-          <w:rFonts w:ascii="Cascadia Mono" w:hAnsi="Cascadia Mono" w:cs="Cascadia Mono"/>
-          <w:kern w:val="0"/>
-          <w:sz w:val="24"/>
-          <w:szCs w:val="24"/>
-        </w:rPr>
-        <w:t xml:space="preserve"> parameter</w:t>
-      </w:r>
-    </w:p>
-    <w:p>
-      <w:pPr>
-        <w:jc w:val="both"/>
-        <w:rPr>
-          <w:rFonts w:ascii="Cascadia Mono" w:hAnsi="Cascadia Mono" w:cs="Cascadia Mono"/>
-          <w:kern w:val="0"/>
-          <w:sz w:val="24"/>
-          <w:szCs w:val="24"/>
-        </w:rPr>
-      </w:pPr>
-      <w:r>
-        <w:rPr>
-          <w:rFonts w:ascii="Cascadia Mono" w:hAnsi="Cascadia Mono" w:cs="Cascadia Mono"/>
-          <w:kern w:val="0"/>
-          <w:sz w:val="24"/>
-          <w:szCs w:val="24"/>
-        </w:rPr>
-        <w:t xml:space="preserve">Version is passed in query string of </w:t>
-      </w:r>
-      <w:proofErr w:type="spellStart"/>
-      <w:r>
-        <w:rPr>
-          <w:rFonts w:ascii="Cascadia Mono" w:hAnsi="Cascadia Mono" w:cs="Cascadia Mono"/>
-          <w:kern w:val="0"/>
-          <w:sz w:val="24"/>
-          <w:szCs w:val="24"/>
-        </w:rPr>
-        <w:t>url</w:t>
-      </w:r>
-      <w:proofErr w:type="spellEnd"/>
-      <w:r>
-        <w:rPr>
-          <w:rFonts w:ascii="Cascadia Mono" w:hAnsi="Cascadia Mono" w:cs="Cascadia Mono"/>
-          <w:kern w:val="0"/>
-          <w:sz w:val="24"/>
-          <w:szCs w:val="24"/>
-        </w:rPr>
-        <w:t xml:space="preserve"> -&gt; Specifying with request</w:t>
-      </w:r>
-    </w:p>
-    <w:p>
-      <w:pPr>
-        <w:jc w:val="both"/>
-        <w:rPr>
-          <w:rFonts w:ascii="Cascadia Mono" w:hAnsi="Cascadia Mono" w:cs="Cascadia Mono"/>
-          <w:kern w:val="0"/>
-          <w:sz w:val="24"/>
-          <w:szCs w:val="24"/>
-        </w:rPr>
-      </w:pPr>
-      <w:r>
-        <w:rPr>
-          <w:rFonts w:ascii="Cascadia Mono" w:hAnsi="Cascadia Mono" w:cs="Cascadia Mono"/>
-          <w:kern w:val="0"/>
-          <w:sz w:val="24"/>
-          <w:szCs w:val="24"/>
-        </w:rPr>
-        <w:t xml:space="preserve">It can be implemented by </w:t>
-      </w:r>
-      <w:proofErr w:type="spellStart"/>
-      <w:r>
-        <w:rPr>
-          <w:rFonts w:ascii="Cascadia Mono" w:hAnsi="Cascadia Mono" w:cs="Cascadia Mono"/>
-          <w:kern w:val="0"/>
-          <w:sz w:val="24"/>
-          <w:szCs w:val="24"/>
-        </w:rPr>
-        <w:t>CustomController</w:t>
-      </w:r>
-      <w:proofErr w:type="spellEnd"/>
-      <w:r>
-        <w:rPr>
-          <w:rFonts w:ascii="Cascadia Mono" w:hAnsi="Cascadia Mono" w:cs="Cascadia Mono"/>
-          <w:kern w:val="0"/>
-          <w:sz w:val="24"/>
-          <w:szCs w:val="24"/>
-        </w:rPr>
-        <w:t xml:space="preserve"> which selects version as per the requirement. Also we have to add followed code in the </w:t>
-      </w:r>
-      <w:proofErr w:type="spellStart"/>
-      <w:r>
-        <w:rPr>
-          <w:rFonts w:ascii="Cascadia Mono" w:hAnsi="Cascadia Mono" w:cs="Cascadia Mono"/>
-          <w:kern w:val="0"/>
-          <w:sz w:val="24"/>
-          <w:szCs w:val="24"/>
-        </w:rPr>
-        <w:t>webConfig.cs</w:t>
-      </w:r>
-      <w:proofErr w:type="spellEnd"/>
-      <w:r>
-        <w:rPr>
-          <w:rFonts w:ascii="Cascadia Mono" w:hAnsi="Cascadia Mono" w:cs="Cascadia Mono"/>
-          <w:kern w:val="0"/>
-          <w:sz w:val="24"/>
-          <w:szCs w:val="24"/>
-        </w:rPr>
-        <w:t xml:space="preserve"> file and also remove all routings from the controller.</w:t>
-      </w:r>
+        <w:t>QueryString parameter</w:t>
+      </w:r>
+    </w:p>
+    <w:p>
+      <w:pPr>
+        <w:jc w:val="both"/>
+        <w:rPr>
+          <w:rFonts w:ascii="Cascadia Mono" w:hAnsi="Cascadia Mono" w:cs="Cascadia Mono"/>
+          <w:kern w:val="0"/>
+          <w:sz w:val="24"/>
+          <w:szCs w:val="24"/>
+        </w:rPr>
+      </w:pPr>
+      <w:r>
+        <w:rPr>
+          <w:rFonts w:ascii="Cascadia Mono" w:hAnsi="Cascadia Mono" w:cs="Cascadia Mono"/>
+          <w:kern w:val="0"/>
+          <w:sz w:val="24"/>
+          <w:szCs w:val="24"/>
+        </w:rPr>
+        <w:t>Version is passed in query string of url -&gt; Specifying with request</w:t>
+      </w:r>
+    </w:p>
+    <w:p>
+      <w:pPr>
+        <w:jc w:val="both"/>
+        <w:rPr>
+          <w:rFonts w:ascii="Cascadia Mono" w:hAnsi="Cascadia Mono" w:cs="Cascadia Mono"/>
+          <w:kern w:val="0"/>
+          <w:sz w:val="24"/>
+          <w:szCs w:val="24"/>
+        </w:rPr>
+      </w:pPr>
+      <w:r>
+        <w:rPr>
+          <w:rFonts w:ascii="Cascadia Mono" w:hAnsi="Cascadia Mono" w:cs="Cascadia Mono"/>
+          <w:kern w:val="0"/>
+          <w:sz w:val="24"/>
+          <w:szCs w:val="24"/>
+        </w:rPr>
+        <w:t>It can be implemented by CustomController which selects version as per the requirement. Also we have to add followed code in the webConfig.cs file and also remove all routings from the controller.</w:t>
+      </w:r>
+    </w:p>
+    <w:p>
+      <w:pPr>
+        <w:jc w:val="both"/>
+        <w:rPr>
+          <w:rFonts w:ascii="Cascadia Mono" w:hAnsi="Cascadia Mono" w:cs="Cascadia Mono"/>
+          <w:kern w:val="0"/>
+          <w:sz w:val="24"/>
+          <w:szCs w:val="24"/>
+        </w:rPr>
+      </w:pPr>
+    </w:p>
+    <w:p>
+      <w:pPr>
+        <w:jc w:val="both"/>
+        <w:rPr>
+          <w:rFonts w:ascii="Cascadia Mono" w:hAnsi="Cascadia Mono" w:cs="Cascadia Mono"/>
+          <w:color w:val="FF0000"/>
+          <w:kern w:val="0"/>
+          <w:sz w:val="24"/>
+          <w:szCs w:val="24"/>
+        </w:rPr>
+      </w:pPr>
+      <w:r>
+        <w:rPr>
+          <w:rFonts w:ascii="Cascadia Mono" w:hAnsi="Cascadia Mono" w:cs="Cascadia Mono"/>
+          <w:color w:val="FF0000"/>
+          <w:kern w:val="0"/>
+          <w:sz w:val="24"/>
+          <w:szCs w:val="24"/>
+        </w:rPr>
+        <w:t>url/api/ststudent?v=1</w:t>
+      </w:r>
+    </w:p>
+    <w:p>
+      <w:pPr>
+        <w:jc w:val="both"/>
+        <w:rPr>
+          <w:rFonts w:ascii="Cascadia Mono" w:hAnsi="Cascadia Mono" w:cs="Cascadia Mono"/>
+          <w:color w:val="FF0000"/>
+          <w:kern w:val="0"/>
+          <w:sz w:val="24"/>
+          <w:szCs w:val="24"/>
+        </w:rPr>
+      </w:pPr>
+      <w:r>
+        <w:rPr>
+          <w:rFonts w:ascii="Cascadia Mono" w:hAnsi="Cascadia Mono" w:cs="Cascadia Mono"/>
+          <w:color w:val="FF0000"/>
+          <w:kern w:val="0"/>
+          <w:sz w:val="24"/>
+          <w:szCs w:val="24"/>
+        </w:rPr>
+        <w:t>url/api/ststudent?v=</w:t>
+      </w:r>
+      <w:r>
+        <w:rPr>
+          <w:rFonts w:ascii="Cascadia Mono" w:hAnsi="Cascadia Mono" w:cs="Cascadia Mono"/>
+          <w:color w:val="FF0000"/>
+          <w:kern w:val="0"/>
+          <w:sz w:val="24"/>
+          <w:szCs w:val="24"/>
+        </w:rPr>
+        <w:t>2</w:t>
+      </w:r>
+    </w:p>
+    <w:p>
+      <w:pPr>
+        <w:jc w:val="both"/>
+        <w:rPr>
+          <w:rFonts w:ascii="Cascadia Mono" w:hAnsi="Cascadia Mono" w:cs="Cascadia Mono"/>
+          <w:kern w:val="0"/>
+          <w:sz w:val="24"/>
+          <w:szCs w:val="24"/>
+        </w:rPr>
+      </w:pPr>
     </w:p>
     <w:p>
       <w:pPr>
@@ -7065,64 +5819,8 @@
           <w:sz w:val="19"/>
           <w:szCs w:val="19"/>
         </w:rPr>
-        <w:t xml:space="preserve">// Replace the </w:t>
-      </w:r>
-      <w:proofErr w:type="spellStart"/>
-      <w:r>
-        <w:rPr>
-          <w:rFonts w:ascii="Cascadia Mono" w:hAnsi="Cascadia Mono" w:cs="Cascadia Mono"/>
-          <w:color w:val="C00000"/>
-          <w:kern w:val="0"/>
-          <w:sz w:val="19"/>
-          <w:szCs w:val="19"/>
-        </w:rPr>
-        <w:t>customController</w:t>
-      </w:r>
-      <w:proofErr w:type="spellEnd"/>
-      <w:r>
-        <w:rPr>
-          <w:rFonts w:ascii="Cascadia Mono" w:hAnsi="Cascadia Mono" w:cs="Cascadia Mono"/>
-          <w:color w:val="C00000"/>
-          <w:kern w:val="0"/>
-          <w:sz w:val="19"/>
-          <w:szCs w:val="19"/>
-        </w:rPr>
-        <w:t xml:space="preserve"> with the default </w:t>
-      </w:r>
-      <w:proofErr w:type="spellStart"/>
-      <w:r>
-        <w:rPr>
-          <w:rFonts w:ascii="Cascadia Mono" w:hAnsi="Cascadia Mono" w:cs="Cascadia Mono"/>
-          <w:color w:val="C00000"/>
-          <w:kern w:val="0"/>
-          <w:sz w:val="19"/>
-          <w:szCs w:val="19"/>
-        </w:rPr>
-        <w:t>httpControllerselector</w:t>
-      </w:r>
-      <w:proofErr w:type="spellEnd"/>
-      <w:r>
-        <w:rPr>
-          <w:rFonts w:ascii="Cascadia Mono" w:hAnsi="Cascadia Mono" w:cs="Cascadia Mono"/>
-          <w:color w:val="C00000"/>
-          <w:kern w:val="0"/>
-          <w:sz w:val="19"/>
-          <w:szCs w:val="19"/>
-        </w:rPr>
-        <w:t xml:space="preserve"> of the web </w:t>
-      </w:r>
-      <w:proofErr w:type="spellStart"/>
-      <w:r>
-        <w:rPr>
-          <w:rFonts w:ascii="Cascadia Mono" w:hAnsi="Cascadia Mono" w:cs="Cascadia Mono"/>
-          <w:color w:val="C00000"/>
-          <w:kern w:val="0"/>
-          <w:sz w:val="19"/>
-          <w:szCs w:val="19"/>
-        </w:rPr>
-        <w:t>api</w:t>
-      </w:r>
-      <w:proofErr w:type="spellEnd"/>
+        <w:t>// Replace the customController with the default httpControllerselector of the web api</w:t>
+      </w:r>
     </w:p>
     <w:p>
       <w:pPr>
@@ -7146,73 +5844,7 @@
           <w:sz w:val="19"/>
           <w:szCs w:val="19"/>
         </w:rPr>
-        <w:t xml:space="preserve">            </w:t>
-      </w:r>
-      <w:proofErr w:type="spellStart"/>
-      <w:r>
-        <w:rPr>
-          <w:rFonts w:ascii="Cascadia Mono" w:hAnsi="Cascadia Mono" w:cs="Cascadia Mono"/>
-          <w:color w:val="C00000"/>
-          <w:kern w:val="0"/>
-          <w:sz w:val="19"/>
-          <w:szCs w:val="19"/>
-        </w:rPr>
-        <w:t>config.Services.Replace</w:t>
-      </w:r>
-      <w:proofErr w:type="spellEnd"/>
-      <w:r>
-        <w:rPr>
-          <w:rFonts w:ascii="Cascadia Mono" w:hAnsi="Cascadia Mono" w:cs="Cascadia Mono"/>
-          <w:color w:val="C00000"/>
-          <w:kern w:val="0"/>
-          <w:sz w:val="19"/>
-          <w:szCs w:val="19"/>
-        </w:rPr>
-        <w:t>(</w:t>
-      </w:r>
-      <w:proofErr w:type="spellStart"/>
-      <w:r>
-        <w:rPr>
-          <w:rFonts w:ascii="Cascadia Mono" w:hAnsi="Cascadia Mono" w:cs="Cascadia Mono"/>
-          <w:color w:val="C00000"/>
-          <w:kern w:val="0"/>
-          <w:sz w:val="19"/>
-          <w:szCs w:val="19"/>
-        </w:rPr>
-        <w:t>typeof</w:t>
-      </w:r>
-      <w:proofErr w:type="spellEnd"/>
-      <w:r>
-        <w:rPr>
-          <w:rFonts w:ascii="Cascadia Mono" w:hAnsi="Cascadia Mono" w:cs="Cascadia Mono"/>
-          <w:color w:val="C00000"/>
-          <w:kern w:val="0"/>
-          <w:sz w:val="19"/>
-          <w:szCs w:val="19"/>
-        </w:rPr>
-        <w:t>(</w:t>
-      </w:r>
-      <w:proofErr w:type="spellStart"/>
-      <w:r>
-        <w:rPr>
-          <w:rFonts w:ascii="Cascadia Mono" w:hAnsi="Cascadia Mono" w:cs="Cascadia Mono"/>
-          <w:color w:val="C00000"/>
-          <w:kern w:val="0"/>
-          <w:sz w:val="19"/>
-          <w:szCs w:val="19"/>
-        </w:rPr>
-        <w:t>IHttpControllerSelector</w:t>
-      </w:r>
-      <w:proofErr w:type="spellEnd"/>
-      <w:r>
-        <w:rPr>
-          <w:rFonts w:ascii="Cascadia Mono" w:hAnsi="Cascadia Mono" w:cs="Cascadia Mono"/>
-          <w:color w:val="C00000"/>
-          <w:kern w:val="0"/>
-          <w:sz w:val="19"/>
-          <w:szCs w:val="19"/>
-        </w:rPr>
-        <w:t>),</w:t>
+        <w:t xml:space="preserve">            config.Services.Replace(typeof(IHttpControllerSelector),</w:t>
       </w:r>
     </w:p>
     <w:p>
@@ -7237,29 +5869,7 @@
           <w:sz w:val="19"/>
           <w:szCs w:val="19"/>
         </w:rPr>
-        <w:t xml:space="preserve">                                    new </w:t>
-      </w:r>
-      <w:proofErr w:type="spellStart"/>
-      <w:r>
-        <w:rPr>
-          <w:rFonts w:ascii="Cascadia Mono" w:hAnsi="Cascadia Mono" w:cs="Cascadia Mono"/>
-          <w:color w:val="C00000"/>
-          <w:kern w:val="0"/>
-          <w:sz w:val="19"/>
-          <w:szCs w:val="19"/>
-        </w:rPr>
-        <w:t>CustomControllerSelector</w:t>
-      </w:r>
-      <w:proofErr w:type="spellEnd"/>
-      <w:r>
-        <w:rPr>
-          <w:rFonts w:ascii="Cascadia Mono" w:hAnsi="Cascadia Mono" w:cs="Cascadia Mono"/>
-          <w:color w:val="C00000"/>
-          <w:kern w:val="0"/>
-          <w:sz w:val="19"/>
-          <w:szCs w:val="19"/>
-        </w:rPr>
-        <w:t>(config));</w:t>
+        <w:t xml:space="preserve">                                    new CustomControllerSelector(config));</w:t>
       </w:r>
     </w:p>
     <w:p>
@@ -7299,20 +5909,8 @@
           <w:sz w:val="19"/>
           <w:szCs w:val="19"/>
         </w:rPr>
-        <w:t xml:space="preserve">            // Routing path of the </w:t>
-      </w:r>
-      <w:proofErr w:type="spellStart"/>
-      <w:r>
-        <w:rPr>
-          <w:rFonts w:ascii="Cascadia Mono" w:hAnsi="Cascadia Mono" w:cs="Cascadia Mono"/>
-          <w:color w:val="C00000"/>
-          <w:kern w:val="0"/>
-          <w:sz w:val="19"/>
-          <w:szCs w:val="19"/>
-        </w:rPr>
-        <w:t>customControllerSelector</w:t>
-      </w:r>
-      <w:proofErr w:type="spellEnd"/>
+        <w:t xml:space="preserve">            // Routing path of the customControllerSelector</w:t>
+      </w:r>
     </w:p>
     <w:p>
       <w:pPr>
@@ -7336,29 +5934,7 @@
           <w:sz w:val="19"/>
           <w:szCs w:val="19"/>
         </w:rPr>
-        <w:t xml:space="preserve">            </w:t>
-      </w:r>
-      <w:proofErr w:type="spellStart"/>
-      <w:r>
-        <w:rPr>
-          <w:rFonts w:ascii="Cascadia Mono" w:hAnsi="Cascadia Mono" w:cs="Cascadia Mono"/>
-          <w:color w:val="C00000"/>
-          <w:kern w:val="0"/>
-          <w:sz w:val="19"/>
-          <w:szCs w:val="19"/>
-        </w:rPr>
-        <w:t>config.Routes.MapHttpRoute</w:t>
-      </w:r>
-      <w:proofErr w:type="spellEnd"/>
-      <w:r>
-        <w:rPr>
-          <w:rFonts w:ascii="Cascadia Mono" w:hAnsi="Cascadia Mono" w:cs="Cascadia Mono"/>
-          <w:color w:val="C00000"/>
-          <w:kern w:val="0"/>
-          <w:sz w:val="19"/>
-          <w:szCs w:val="19"/>
-        </w:rPr>
-        <w:t>(</w:t>
+        <w:t xml:space="preserve">            config.Routes.MapHttpRoute(</w:t>
       </w:r>
     </w:p>
     <w:p>
@@ -7383,29 +5959,7 @@
           <w:sz w:val="19"/>
           <w:szCs w:val="19"/>
         </w:rPr>
-        <w:t xml:space="preserve">                name: "</w:t>
-      </w:r>
-      <w:proofErr w:type="spellStart"/>
-      <w:r>
-        <w:rPr>
-          <w:rFonts w:ascii="Cascadia Mono" w:hAnsi="Cascadia Mono" w:cs="Cascadia Mono"/>
-          <w:color w:val="C00000"/>
-          <w:kern w:val="0"/>
-          <w:sz w:val="19"/>
-          <w:szCs w:val="19"/>
-        </w:rPr>
-        <w:t>DefaultRoute</w:t>
-      </w:r>
-      <w:proofErr w:type="spellEnd"/>
-      <w:r>
-        <w:rPr>
-          <w:rFonts w:ascii="Cascadia Mono" w:hAnsi="Cascadia Mono" w:cs="Cascadia Mono"/>
-          <w:color w:val="C00000"/>
-          <w:kern w:val="0"/>
-          <w:sz w:val="19"/>
-          <w:szCs w:val="19"/>
-        </w:rPr>
-        <w:t>",</w:t>
+        <w:t xml:space="preserve">                name: "DefaultRoute",</w:t>
       </w:r>
     </w:p>
     <w:p>
@@ -7430,51 +5984,7 @@
           <w:sz w:val="19"/>
           <w:szCs w:val="19"/>
         </w:rPr>
-        <w:t xml:space="preserve">                </w:t>
-      </w:r>
-      <w:proofErr w:type="spellStart"/>
-      <w:r>
-        <w:rPr>
-          <w:rFonts w:ascii="Cascadia Mono" w:hAnsi="Cascadia Mono" w:cs="Cascadia Mono"/>
-          <w:color w:val="C00000"/>
-          <w:kern w:val="0"/>
-          <w:sz w:val="19"/>
-          <w:szCs w:val="19"/>
-        </w:rPr>
-        <w:t>routeTemplate</w:t>
-      </w:r>
-      <w:proofErr w:type="spellEnd"/>
-      <w:r>
-        <w:rPr>
-          <w:rFonts w:ascii="Cascadia Mono" w:hAnsi="Cascadia Mono" w:cs="Cascadia Mono"/>
-          <w:color w:val="C00000"/>
-          <w:kern w:val="0"/>
-          <w:sz w:val="19"/>
-          <w:szCs w:val="19"/>
-        </w:rPr>
-        <w:t>: "</w:t>
-      </w:r>
-      <w:proofErr w:type="spellStart"/>
-      <w:r>
-        <w:rPr>
-          <w:rFonts w:ascii="Cascadia Mono" w:hAnsi="Cascadia Mono" w:cs="Cascadia Mono"/>
-          <w:color w:val="C00000"/>
-          <w:kern w:val="0"/>
-          <w:sz w:val="19"/>
-          <w:szCs w:val="19"/>
-        </w:rPr>
-        <w:t>api</w:t>
-      </w:r>
-      <w:proofErr w:type="spellEnd"/>
-      <w:r>
-        <w:rPr>
-          <w:rFonts w:ascii="Cascadia Mono" w:hAnsi="Cascadia Mono" w:cs="Cascadia Mono"/>
-          <w:color w:val="C00000"/>
-          <w:kern w:val="0"/>
-          <w:sz w:val="19"/>
-          <w:szCs w:val="19"/>
-        </w:rPr>
-        <w:t>/{controller}/{id}",</w:t>
+        <w:t xml:space="preserve">                routeTemplate: "api/{controller}/{id}",</w:t>
       </w:r>
     </w:p>
     <w:p>
@@ -7499,29 +6009,7 @@
           <w:sz w:val="19"/>
           <w:szCs w:val="19"/>
         </w:rPr>
-        <w:t xml:space="preserve">                defaults: new { id = </w:t>
-      </w:r>
-      <w:proofErr w:type="spellStart"/>
-      <w:r>
-        <w:rPr>
-          <w:rFonts w:ascii="Cascadia Mono" w:hAnsi="Cascadia Mono" w:cs="Cascadia Mono"/>
-          <w:color w:val="C00000"/>
-          <w:kern w:val="0"/>
-          <w:sz w:val="19"/>
-          <w:szCs w:val="19"/>
-        </w:rPr>
-        <w:t>RouteParameter.Optional</w:t>
-      </w:r>
-      <w:proofErr w:type="spellEnd"/>
-      <w:r>
-        <w:rPr>
-          <w:rFonts w:ascii="Cascadia Mono" w:hAnsi="Cascadia Mono" w:cs="Cascadia Mono"/>
-          <w:color w:val="C00000"/>
-          <w:kern w:val="0"/>
-          <w:sz w:val="19"/>
-          <w:szCs w:val="19"/>
-        </w:rPr>
-        <w:t xml:space="preserve"> }</w:t>
+        <w:t xml:space="preserve">                defaults: new { id = RouteParameter.Optional }</w:t>
       </w:r>
     </w:p>
     <w:p>
@@ -7594,15 +6082,34 @@
     </w:p>
     <w:p>
       <w:pPr>
-        <w:pStyle w:val="ListParagraph"/>
-        <w:jc w:val="both"/>
-        <w:rPr>
-          <w:rFonts w:ascii="Cascadia Mono" w:hAnsi="Cascadia Mono" w:cs="Cascadia Mono"/>
-          <w:kern w:val="0"/>
-          <w:sz w:val="24"/>
-          <w:szCs w:val="24"/>
-        </w:rPr>
-      </w:pPr>
+        <w:jc w:val="both"/>
+        <w:rPr>
+          <w:rFonts w:ascii="Cascadia Mono" w:hAnsi="Cascadia Mono" w:cs="Cascadia Mono"/>
+          <w:kern w:val="0"/>
+          <w:sz w:val="24"/>
+          <w:szCs w:val="24"/>
+        </w:rPr>
+      </w:pPr>
+    </w:p>
+    <w:p>
+      <w:pPr>
+        <w:jc w:val="both"/>
+        <w:rPr>
+          <w:rFonts w:ascii="Cascadia Mono" w:hAnsi="Cascadia Mono" w:cs="Cascadia Mono"/>
+          <w:kern w:val="0"/>
+          <w:sz w:val="24"/>
+          <w:szCs w:val="24"/>
+        </w:rPr>
+      </w:pPr>
+      <w:r>
+        <w:rPr>
+          <w:rFonts w:ascii="Cascadia Mono" w:hAnsi="Cascadia Mono" w:cs="Cascadia Mono"/>
+          <w:kern w:val="0"/>
+          <w:sz w:val="24"/>
+          <w:szCs w:val="24"/>
+        </w:rPr>
+        <w:t xml:space="preserve">Custom Headers are used for providing </w:t>
+      </w:r>
     </w:p>
     <w:p>
       <w:pPr>
@@ -7626,19 +6133,207 @@
           <w:sz w:val="24"/>
           <w:szCs w:val="24"/>
         </w:rPr>
+        <w:t xml:space="preserve">additional information, </w:t>
+      </w:r>
+    </w:p>
+    <w:p>
+      <w:pPr>
+        <w:pStyle w:val="ListParagraph"/>
+        <w:numPr>
+          <w:ilvl w:val="0"/>
+          <w:numId w:val="8"/>
+        </w:numPr>
+        <w:jc w:val="both"/>
+        <w:rPr>
+          <w:rFonts w:ascii="Cascadia Mono" w:hAnsi="Cascadia Mono" w:cs="Cascadia Mono"/>
+          <w:kern w:val="0"/>
+          <w:sz w:val="24"/>
+          <w:szCs w:val="24"/>
+        </w:rPr>
+      </w:pPr>
+      <w:r>
+        <w:rPr>
+          <w:rFonts w:ascii="Cascadia Mono" w:hAnsi="Cascadia Mono" w:cs="Cascadia Mono"/>
+          <w:kern w:val="0"/>
+          <w:sz w:val="24"/>
+          <w:szCs w:val="24"/>
+        </w:rPr>
+        <w:t xml:space="preserve">troubleshooting and </w:t>
+      </w:r>
+    </w:p>
+    <w:p>
+      <w:pPr>
+        <w:pStyle w:val="ListParagraph"/>
+        <w:numPr>
+          <w:ilvl w:val="0"/>
+          <w:numId w:val="8"/>
+        </w:numPr>
+        <w:jc w:val="both"/>
+        <w:rPr>
+          <w:rFonts w:ascii="Cascadia Mono" w:hAnsi="Cascadia Mono" w:cs="Cascadia Mono"/>
+          <w:kern w:val="0"/>
+          <w:sz w:val="24"/>
+          <w:szCs w:val="24"/>
+        </w:rPr>
+      </w:pPr>
+      <w:r>
+        <w:rPr>
+          <w:rFonts w:ascii="Cascadia Mono" w:hAnsi="Cascadia Mono" w:cs="Cascadia Mono"/>
+          <w:kern w:val="0"/>
+          <w:sz w:val="24"/>
+          <w:szCs w:val="24"/>
+        </w:rPr>
+        <w:t>implementing server-side logic, etc.</w:t>
+      </w:r>
+    </w:p>
+    <w:p>
+      <w:pPr>
+        <w:jc w:val="both"/>
+        <w:rPr>
+          <w:rFonts w:ascii="Cascadia Mono" w:hAnsi="Cascadia Mono" w:cs="Cascadia Mono"/>
+          <w:kern w:val="0"/>
+          <w:sz w:val="24"/>
+          <w:szCs w:val="24"/>
+        </w:rPr>
+      </w:pPr>
+      <w:r>
+        <w:rPr>
+          <w:rFonts w:ascii="Cascadia Mono" w:hAnsi="Cascadia Mono" w:cs="Cascadia Mono"/>
+          <w:kern w:val="0"/>
+          <w:sz w:val="24"/>
+          <w:szCs w:val="24"/>
+        </w:rPr>
+        <w:t>In this method we specifies the version number of API, on basis of that controllers are selected</w:t>
+      </w:r>
+      <w:r>
+        <w:rPr>
+          <w:rFonts w:ascii="Cascadia Mono" w:hAnsi="Cascadia Mono" w:cs="Cascadia Mono"/>
+          <w:kern w:val="0"/>
+          <w:sz w:val="24"/>
+          <w:szCs w:val="24"/>
+        </w:rPr>
+        <w:t xml:space="preserve"> &amp; methods of specified version is selected.</w:t>
+      </w:r>
+    </w:p>
+    <w:p>
+      <w:pPr>
+        <w:jc w:val="both"/>
+        <w:rPr>
+          <w:rFonts w:ascii="Cascadia Mono" w:hAnsi="Cascadia Mono" w:cs="Cascadia Mono"/>
+          <w:kern w:val="0"/>
+          <w:sz w:val="24"/>
+          <w:szCs w:val="24"/>
+        </w:rPr>
+      </w:pPr>
+    </w:p>
+    <w:p>
+      <w:pPr>
+        <w:jc w:val="both"/>
+        <w:rPr>
+          <w:rFonts w:ascii="Cascadia Mono" w:hAnsi="Cascadia Mono" w:cs="Cascadia Mono"/>
+          <w:kern w:val="0"/>
+          <w:sz w:val="24"/>
+          <w:szCs w:val="24"/>
+        </w:rPr>
+      </w:pPr>
+      <w:r>
+        <w:rPr>
+          <w:rFonts w:ascii="Cascadia Mono" w:hAnsi="Cascadia Mono" w:cs="Cascadia Mono"/>
+          <w:kern w:val="0"/>
+          <w:sz w:val="24"/>
+          <w:szCs w:val="24"/>
+        </w:rPr>
+        <w:t>Code implementation in the project WebAPI &gt; VersioningWebAPI &gt; Custom &gt; CustomControlSelectorCustomHeader</w:t>
+      </w:r>
+    </w:p>
+    <w:p>
+      <w:pPr>
+        <w:jc w:val="both"/>
+        <w:rPr>
+          <w:rFonts w:ascii="Cascadia Mono" w:hAnsi="Cascadia Mono" w:cs="Cascadia Mono"/>
+          <w:kern w:val="0"/>
+          <w:sz w:val="24"/>
+          <w:szCs w:val="24"/>
+        </w:rPr>
+      </w:pPr>
+    </w:p>
+    <w:p>
+      <w:pPr>
+        <w:jc w:val="both"/>
+        <w:rPr>
+          <w:rFonts w:ascii="Cascadia Mono" w:hAnsi="Cascadia Mono" w:cs="Cascadia Mono"/>
+          <w:kern w:val="0"/>
+          <w:sz w:val="24"/>
+          <w:szCs w:val="24"/>
+        </w:rPr>
+      </w:pPr>
+    </w:p>
+    <w:p>
+      <w:pPr>
+        <w:pStyle w:val="ListParagraph"/>
+        <w:numPr>
+          <w:ilvl w:val="0"/>
+          <w:numId w:val="8"/>
+        </w:numPr>
+        <w:jc w:val="both"/>
+        <w:rPr>
+          <w:rFonts w:ascii="Cascadia Mono" w:hAnsi="Cascadia Mono" w:cs="Cascadia Mono"/>
+          <w:kern w:val="0"/>
+          <w:sz w:val="24"/>
+          <w:szCs w:val="24"/>
+        </w:rPr>
+      </w:pPr>
+      <w:r>
+        <w:rPr>
+          <w:rFonts w:ascii="Cascadia Mono" w:hAnsi="Cascadia Mono" w:cs="Cascadia Mono"/>
+          <w:kern w:val="0"/>
+          <w:sz w:val="24"/>
+          <w:szCs w:val="24"/>
+        </w:rPr>
+        <w:lastRenderedPageBreak/>
         <w:t>Accept Header parameter</w:t>
       </w:r>
     </w:p>
     <w:p>
       <w:pPr>
-        <w:pStyle w:val="ListParagraph"/>
-        <w:rPr>
-          <w:rFonts w:ascii="Cascadia Mono" w:hAnsi="Cascadia Mono" w:cs="Cascadia Mono"/>
-          <w:kern w:val="0"/>
-          <w:sz w:val="24"/>
-          <w:szCs w:val="24"/>
-        </w:rPr>
-      </w:pPr>
+        <w:ind w:left="360"/>
+        <w:rPr>
+          <w:rFonts w:ascii="Cascadia Mono" w:hAnsi="Cascadia Mono" w:cs="Cascadia Mono"/>
+          <w:kern w:val="0"/>
+          <w:sz w:val="24"/>
+          <w:szCs w:val="24"/>
+        </w:rPr>
+      </w:pPr>
+    </w:p>
+    <w:p>
+      <w:pPr>
+        <w:ind w:left="360"/>
+        <w:jc w:val="both"/>
+        <w:rPr>
+          <w:rFonts w:ascii="Cascadia Mono" w:hAnsi="Cascadia Mono" w:cs="Cascadia Mono"/>
+          <w:kern w:val="0"/>
+          <w:sz w:val="24"/>
+          <w:szCs w:val="24"/>
+        </w:rPr>
+      </w:pPr>
+      <w:r>
+        <w:rPr>
+          <w:rFonts w:ascii="Cascadia Mono" w:hAnsi="Cascadia Mono" w:cs="Cascadia Mono"/>
+          <w:kern w:val="0"/>
+          <w:sz w:val="24"/>
+          <w:szCs w:val="24"/>
+        </w:rPr>
+        <w:t>Accepts Headers requests the server about the file format of the data required by the browser. This data is expressed as MIME Types which stands for “Multipurpose Internet Mail Exchange”. The MIME type is generally case-insensitive</w:t>
+      </w:r>
+      <w:r>
+        <w:rPr>
+          <w:rFonts w:ascii="Cascadia Mono" w:hAnsi="Cascadia Mono" w:cs="Cascadia Mono"/>
+          <w:kern w:val="0"/>
+          <w:sz w:val="24"/>
+          <w:szCs w:val="24"/>
+        </w:rPr>
+        <w:t>.</w:t>
+      </w:r>
     </w:p>
     <w:p>
       <w:pPr>
@@ -7927,27 +6622,14 @@
         <w:rPr>
           <w:rFonts w:ascii="Cascadia Code" w:hAnsi="Cascadia Code" w:cs="Open Sans"/>
         </w:rPr>
+        <w:lastRenderedPageBreak/>
         <w:t>Swagger</w:t>
       </w:r>
       <w:r>
         <w:rPr>
           <w:rFonts w:ascii="Cascadia Code" w:hAnsi="Cascadia Code" w:cs="Open Sans"/>
         </w:rPr>
-        <w:t xml:space="preserve"> is a set of open-source tools built around the </w:t>
-      </w:r>
-      <w:proofErr w:type="spellStart"/>
-      <w:r>
-        <w:rPr>
-          <w:rFonts w:ascii="Cascadia Code" w:hAnsi="Cascadia Code" w:cs="Open Sans"/>
-        </w:rPr>
-        <w:t>OpenAPI</w:t>
-      </w:r>
-      <w:proofErr w:type="spellEnd"/>
-      <w:r>
-        <w:rPr>
-          <w:rFonts w:ascii="Cascadia Code" w:hAnsi="Cascadia Code" w:cs="Open Sans"/>
-        </w:rPr>
-        <w:t xml:space="preserve"> Specification that can help you design, build, document and consume REST APIs</w:t>
+        <w:t> is a set of open-source tools built around the OpenAPI Specification that can help you design, build, document and consume REST APIs</w:t>
       </w:r>
       <w:r>
         <w:rPr>
@@ -8308,6 +6990,7 @@
           <w:sz w:val="24"/>
           <w:szCs w:val="24"/>
         </w:rPr>
+        <w:lastRenderedPageBreak/>
         <w:t>Swagger simplifies the testing process by providing an interactive API documentation page where developers can make test requests and observe the responses.</w:t>
       </w:r>
     </w:p>
@@ -9918,7 +8601,7 @@
   <w:abstractNum w:abstractNumId="7" w15:restartNumberingAfterBreak="0">
     <w:nsid w:val="72226119"/>
     <w:multiLevelType w:val="hybridMultilevel"/>
-    <w:tmpl w:val="80886ED6"/>
+    <w:tmpl w:val="6D1662CC"/>
     <w:lvl w:ilvl="0" w:tplc="40090001">
       <w:start w:val="1"/>
       <w:numFmt w:val="bullet"/>

</xml_diff>

<commit_message>
Upto Generic Collection in Controller
</commit_message>
<xml_diff>
--- a/Document/API Basic Document/3_Web_Developement/Web Development.docx
+++ b/Document/API Basic Document/3_Web_Developement/Web Development.docx
@@ -9089,7 +9089,7 @@
           <w:szCs w:val="24"/>
         </w:rPr>
         <w:drawing>
-          <wp:inline distT="0" distB="0" distL="0" distR="0" wp14:anchorId="09093160" wp14:editId="38BE98F8">
+          <wp:inline distT="0" distB="0" distL="0" distR="0" wp14:anchorId="09093160" wp14:editId="0A88ADEA">
             <wp:extent cx="5731510" cy="3223895"/>
             <wp:effectExtent l="0" t="0" r="2540" b="0"/>
             <wp:docPr id="1315006425" name="Picture 1"/>
@@ -9397,7 +9397,7 @@
           <w:szCs w:val="24"/>
         </w:rPr>
         <w:drawing>
-          <wp:inline distT="0" distB="0" distL="0" distR="0" wp14:anchorId="4935F2C9" wp14:editId="080B68C2">
+          <wp:inline distT="0" distB="0" distL="0" distR="0" wp14:anchorId="4935F2C9" wp14:editId="06D3E86F">
             <wp:extent cx="5731510" cy="3223895"/>
             <wp:effectExtent l="0" t="0" r="2540" b="0"/>
             <wp:docPr id="766061369" name="Picture 2"/>
@@ -10511,63 +10511,27 @@
           <w:sz w:val="24"/>
           <w:szCs w:val="24"/>
         </w:rPr>
-        <w:t xml:space="preserve">It </w:t>
-      </w:r>
-      <w:r>
-        <w:rPr>
-          <w:rFonts w:ascii="Cascadia Mono" w:hAnsi="Cascadia Mono" w:cs="Cascadia Mono"/>
-          <w:kern w:val="0"/>
-          <w:sz w:val="24"/>
-          <w:szCs w:val="24"/>
-        </w:rPr>
-        <w:t>redirects the short URL to original URL</w:t>
-      </w:r>
-      <w:r>
-        <w:rPr>
-          <w:rFonts w:ascii="Cascadia Mono" w:hAnsi="Cascadia Mono" w:cs="Cascadia Mono"/>
-          <w:kern w:val="0"/>
-          <w:sz w:val="24"/>
-          <w:szCs w:val="24"/>
-        </w:rPr>
-        <w:t>,</w:t>
-      </w:r>
-    </w:p>
-    <w:p>
-      <w:pPr>
-        <w:jc w:val="both"/>
-        <w:rPr>
-          <w:rFonts w:ascii="Cascadia Mono" w:hAnsi="Cascadia Mono" w:cs="Cascadia Mono"/>
-          <w:kern w:val="0"/>
-          <w:sz w:val="24"/>
-          <w:szCs w:val="24"/>
-        </w:rPr>
-      </w:pPr>
-      <w:r>
-        <w:rPr>
-          <w:rFonts w:ascii="Cascadia Mono" w:hAnsi="Cascadia Mono" w:cs="Cascadia Mono"/>
-          <w:kern w:val="0"/>
-          <w:sz w:val="24"/>
-          <w:szCs w:val="24"/>
-        </w:rPr>
-        <w:t>It</w:t>
-      </w:r>
-      <w:r>
-        <w:rPr>
-          <w:rFonts w:ascii="Cascadia Mono" w:hAnsi="Cascadia Mono" w:cs="Cascadia Mono"/>
-          <w:kern w:val="0"/>
-          <w:sz w:val="24"/>
-          <w:szCs w:val="24"/>
-        </w:rPr>
-        <w:t xml:space="preserve"> is publicly accessible</w:t>
-      </w:r>
-      <w:r>
-        <w:rPr>
-          <w:rFonts w:ascii="Cascadia Mono" w:hAnsi="Cascadia Mono" w:cs="Cascadia Mono"/>
-          <w:kern w:val="0"/>
-          <w:sz w:val="24"/>
-          <w:szCs w:val="24"/>
-        </w:rPr>
-        <w:t>.</w:t>
+        <w:t>It redirects the short URL to original URL,</w:t>
+      </w:r>
+    </w:p>
+    <w:p>
+      <w:pPr>
+        <w:jc w:val="both"/>
+        <w:rPr>
+          <w:rFonts w:ascii="Cascadia Mono" w:hAnsi="Cascadia Mono" w:cs="Cascadia Mono"/>
+          <w:kern w:val="0"/>
+          <w:sz w:val="24"/>
+          <w:szCs w:val="24"/>
+        </w:rPr>
+      </w:pPr>
+      <w:r>
+        <w:rPr>
+          <w:rFonts w:ascii="Cascadia Mono" w:hAnsi="Cascadia Mono" w:cs="Cascadia Mono"/>
+          <w:kern w:val="0"/>
+          <w:sz w:val="24"/>
+          <w:szCs w:val="24"/>
+        </w:rPr>
+        <w:t>It is publicly accessible.</w:t>
       </w:r>
     </w:p>
     <w:p>
@@ -10667,25 +10631,7 @@
           <w:sz w:val="24"/>
           <w:szCs w:val="24"/>
         </w:rPr>
-        <w:t xml:space="preserve">It </w:t>
-      </w:r>
-      <w:r>
-        <w:rPr>
-          <w:rFonts w:ascii="Cascadia Mono" w:hAnsi="Cascadia Mono" w:cs="Cascadia Mono"/>
-          <w:kern w:val="0"/>
-          <w:sz w:val="24"/>
-          <w:szCs w:val="24"/>
-        </w:rPr>
-        <w:t>provides analytics of short url</w:t>
-      </w:r>
-      <w:r>
-        <w:rPr>
-          <w:rFonts w:ascii="Cascadia Mono" w:hAnsi="Cascadia Mono" w:cs="Cascadia Mono"/>
-          <w:kern w:val="0"/>
-          <w:sz w:val="24"/>
-          <w:szCs w:val="24"/>
-        </w:rPr>
-        <w:t>,</w:t>
+        <w:t>It provides analytics of short url,</w:t>
       </w:r>
     </w:p>
     <w:p>
@@ -10805,63 +10751,27 @@
           <w:sz w:val="24"/>
           <w:szCs w:val="24"/>
         </w:rPr>
-        <w:t xml:space="preserve">It </w:t>
-      </w:r>
-      <w:r>
-        <w:rPr>
-          <w:rFonts w:ascii="Cascadia Mono" w:hAnsi="Cascadia Mono" w:cs="Cascadia Mono"/>
-          <w:kern w:val="0"/>
-          <w:sz w:val="24"/>
-          <w:szCs w:val="24"/>
-        </w:rPr>
-        <w:t>deletes short url within the database</w:t>
-      </w:r>
-      <w:r>
-        <w:rPr>
-          <w:rFonts w:ascii="Cascadia Mono" w:hAnsi="Cascadia Mono" w:cs="Cascadia Mono"/>
-          <w:kern w:val="0"/>
-          <w:sz w:val="24"/>
-          <w:szCs w:val="24"/>
-        </w:rPr>
-        <w:t>,</w:t>
-      </w:r>
-    </w:p>
-    <w:p>
-      <w:pPr>
-        <w:jc w:val="both"/>
-        <w:rPr>
-          <w:rFonts w:ascii="Cascadia Mono" w:hAnsi="Cascadia Mono" w:cs="Cascadia Mono"/>
-          <w:kern w:val="0"/>
-          <w:sz w:val="24"/>
-          <w:szCs w:val="24"/>
-        </w:rPr>
-      </w:pPr>
-      <w:r>
-        <w:rPr>
-          <w:rFonts w:ascii="Cascadia Mono" w:hAnsi="Cascadia Mono" w:cs="Cascadia Mono"/>
-          <w:kern w:val="0"/>
-          <w:sz w:val="24"/>
-          <w:szCs w:val="24"/>
-        </w:rPr>
-        <w:t xml:space="preserve">It implements role based authorization for </w:t>
-      </w:r>
-      <w:r>
-        <w:rPr>
-          <w:rFonts w:ascii="Cascadia Mono" w:hAnsi="Cascadia Mono" w:cs="Cascadia Mono"/>
-          <w:kern w:val="0"/>
-          <w:sz w:val="24"/>
-          <w:szCs w:val="24"/>
-        </w:rPr>
-        <w:t>admin</w:t>
-      </w:r>
-      <w:r>
-        <w:rPr>
-          <w:rFonts w:ascii="Cascadia Mono" w:hAnsi="Cascadia Mono" w:cs="Cascadia Mono"/>
-          <w:kern w:val="0"/>
-          <w:sz w:val="24"/>
-          <w:szCs w:val="24"/>
-        </w:rPr>
-        <w:t>.</w:t>
+        <w:t>It deletes short url within the database,</w:t>
+      </w:r>
+    </w:p>
+    <w:p>
+      <w:pPr>
+        <w:jc w:val="both"/>
+        <w:rPr>
+          <w:rFonts w:ascii="Cascadia Mono" w:hAnsi="Cascadia Mono" w:cs="Cascadia Mono"/>
+          <w:kern w:val="0"/>
+          <w:sz w:val="24"/>
+          <w:szCs w:val="24"/>
+        </w:rPr>
+      </w:pPr>
+      <w:r>
+        <w:rPr>
+          <w:rFonts w:ascii="Cascadia Mono" w:hAnsi="Cascadia Mono" w:cs="Cascadia Mono"/>
+          <w:kern w:val="0"/>
+          <w:sz w:val="24"/>
+          <w:szCs w:val="24"/>
+        </w:rPr>
+        <w:t>It implements role based authorization for admin.</w:t>
       </w:r>
     </w:p>
     <w:p>
@@ -11076,25 +10986,7 @@
           <w:sz w:val="24"/>
           <w:szCs w:val="24"/>
         </w:rPr>
-        <w:t xml:space="preserve"> with the short code of </w:t>
-      </w:r>
-      <w:r>
-        <w:rPr>
-          <w:rFonts w:ascii="Cascadia Mono" w:hAnsi="Cascadia Mono" w:cs="Cascadia Mono"/>
-          <w:kern w:val="0"/>
-          <w:sz w:val="24"/>
-          <w:szCs w:val="24"/>
-        </w:rPr>
-        <w:t>8</w:t>
-      </w:r>
-      <w:r>
-        <w:rPr>
-          <w:rFonts w:ascii="Cascadia Mono" w:hAnsi="Cascadia Mono" w:cs="Cascadia Mono"/>
-          <w:kern w:val="0"/>
-          <w:sz w:val="24"/>
-          <w:szCs w:val="24"/>
-        </w:rPr>
-        <w:t xml:space="preserve"> characters,</w:t>
+        <w:t xml:space="preserve"> with the short code of 8 characters,</w:t>
       </w:r>
     </w:p>
     <w:p>
@@ -11520,63 +11412,27 @@
           <w:sz w:val="24"/>
           <w:szCs w:val="24"/>
         </w:rPr>
-        <w:t xml:space="preserve">It provides analytics of </w:t>
-      </w:r>
-      <w:r>
-        <w:rPr>
-          <w:rFonts w:ascii="Cascadia Mono" w:hAnsi="Cascadia Mono" w:cs="Cascadia Mono"/>
-          <w:kern w:val="0"/>
-          <w:sz w:val="24"/>
-          <w:szCs w:val="24"/>
-        </w:rPr>
-        <w:t xml:space="preserve">all </w:t>
-      </w:r>
-      <w:r>
-        <w:rPr>
-          <w:rFonts w:ascii="Cascadia Mono" w:hAnsi="Cascadia Mono" w:cs="Cascadia Mono"/>
-          <w:kern w:val="0"/>
-          <w:sz w:val="24"/>
-          <w:szCs w:val="24"/>
-        </w:rPr>
-        <w:t>short url,</w:t>
-      </w:r>
-    </w:p>
-    <w:p>
-      <w:pPr>
-        <w:jc w:val="both"/>
-        <w:rPr>
-          <w:rFonts w:ascii="Cascadia Mono" w:hAnsi="Cascadia Mono" w:cs="Cascadia Mono"/>
-          <w:kern w:val="0"/>
-          <w:sz w:val="24"/>
-          <w:szCs w:val="24"/>
-        </w:rPr>
-      </w:pPr>
-      <w:r>
-        <w:rPr>
-          <w:rFonts w:ascii="Cascadia Mono" w:hAnsi="Cascadia Mono" w:cs="Cascadia Mono"/>
-          <w:kern w:val="0"/>
-          <w:sz w:val="24"/>
-          <w:szCs w:val="24"/>
-        </w:rPr>
-        <w:t xml:space="preserve">It implements role based authorization for </w:t>
-      </w:r>
-      <w:r>
-        <w:rPr>
-          <w:rFonts w:ascii="Cascadia Mono" w:hAnsi="Cascadia Mono" w:cs="Cascadia Mono"/>
-          <w:kern w:val="0"/>
-          <w:sz w:val="24"/>
-          <w:szCs w:val="24"/>
-        </w:rPr>
-        <w:t>super admin</w:t>
-      </w:r>
-      <w:r>
-        <w:rPr>
-          <w:rFonts w:ascii="Cascadia Mono" w:hAnsi="Cascadia Mono" w:cs="Cascadia Mono"/>
-          <w:kern w:val="0"/>
-          <w:sz w:val="24"/>
-          <w:szCs w:val="24"/>
-        </w:rPr>
-        <w:t>.</w:t>
+        <w:t>It provides analytics of all short url,</w:t>
+      </w:r>
+    </w:p>
+    <w:p>
+      <w:pPr>
+        <w:jc w:val="both"/>
+        <w:rPr>
+          <w:rFonts w:ascii="Cascadia Mono" w:hAnsi="Cascadia Mono" w:cs="Cascadia Mono"/>
+          <w:kern w:val="0"/>
+          <w:sz w:val="24"/>
+          <w:szCs w:val="24"/>
+        </w:rPr>
+      </w:pPr>
+      <w:r>
+        <w:rPr>
+          <w:rFonts w:ascii="Cascadia Mono" w:hAnsi="Cascadia Mono" w:cs="Cascadia Mono"/>
+          <w:kern w:val="0"/>
+          <w:sz w:val="24"/>
+          <w:szCs w:val="24"/>
+        </w:rPr>
+        <w:t>It implements role based authorization for super admin.</w:t>
       </w:r>
     </w:p>
     <w:p>

</xml_diff>